<commit_message>
Updating resume on master
</commit_message>
<xml_diff>
--- a/output/resume_brian_ephraim.docx
+++ b/output/resume_brian_ephraim.docx
@@ -233,7 +233,7 @@
         </w:numPr>
       </w:pPr>
       <w:r>
-        <w:t xml:space="preserve">infinite scroll</w:t>
+        <w:t xml:space="preserve">enhanced UX with touch events and animation</w:t>
       </w:r>
     </w:p>
     <w:p>
@@ -244,7 +244,7 @@
         </w:numPr>
       </w:pPr>
       <w:r>
-        <w:t xml:space="preserve">pull to refresh</w:t>
+        <w:t xml:space="preserve">infinite scroll</w:t>
       </w:r>
     </w:p>
     <w:p>
@@ -255,7 +255,7 @@
         </w:numPr>
       </w:pPr>
       <w:r>
-        <w:t xml:space="preserve">pinch to zoom</w:t>
+        <w:t xml:space="preserve">pull to refresh</w:t>
       </w:r>
     </w:p>
     <w:p>
@@ -266,7 +266,7 @@
         </w:numPr>
       </w:pPr>
       <w:r>
-        <w:t xml:space="preserve">photo upload</w:t>
+        <w:t xml:space="preserve">pinch to zoom</w:t>
       </w:r>
     </w:p>
     <w:p>
@@ -277,7 +277,7 @@
         </w:numPr>
       </w:pPr>
       <w:r>
-        <w:t xml:space="preserve">instant chats and notifications with WebSockets</w:t>
+        <w:t xml:space="preserve">photo upload</w:t>
       </w:r>
     </w:p>
     <w:p>
@@ -288,7 +288,7 @@
         </w:numPr>
       </w:pPr>
       <w:r>
-        <w:t xml:space="preserve">Tinder-like card swiping</w:t>
+        <w:t xml:space="preserve">instant chats and notifications with WebSockets</w:t>
       </w:r>
     </w:p>
     <w:p>
@@ -299,7 +299,7 @@
         </w:numPr>
       </w:pPr>
       <w:r>
-        <w:t xml:space="preserve">animated screen transitions with 3D effects</w:t>
+        <w:t xml:space="preserve">Tinder-like card swiping</w:t>
       </w:r>
     </w:p>
     <w:p>
@@ -310,7 +310,7 @@
         </w:numPr>
       </w:pPr>
       <w:r>
-        <w:t xml:space="preserve">swipeable image galleries</w:t>
+        <w:t xml:space="preserve">animated screen transitions with 3D effects</w:t>
       </w:r>
     </w:p>
     <w:p>
@@ -321,7 +321,7 @@
         </w:numPr>
       </w:pPr>
       <w:r>
-        <w:t xml:space="preserve">phone/tablet responsive</w:t>
+        <w:t xml:space="preserve">swipeable image galleries</w:t>
       </w:r>
     </w:p>
     <w:p>
@@ -332,7 +332,7 @@
         </w:numPr>
       </w:pPr>
       <w:r>
-        <w:t xml:space="preserve">geolocation</w:t>
+        <w:t xml:space="preserve">phone/tablet responsive</w:t>
       </w:r>
     </w:p>
     <w:p>
@@ -343,7 +343,7 @@
         </w:numPr>
       </w:pPr>
       <w:r>
-        <w:t xml:space="preserve">sticky footers and headers</w:t>
+        <w:t xml:space="preserve">geolocation</w:t>
       </w:r>
     </w:p>
     <w:p>
@@ -354,6 +354,17 @@
         </w:numPr>
       </w:pPr>
       <w:r>
+        <w:t xml:space="preserve">sticky footers and headers</w:t>
+      </w:r>
+    </w:p>
+    <w:p>
+      <w:pPr>
+        <w:numPr>
+          <w:numId w:val="3"/>
+          <w:ilvl w:val="1"/>
+        </w:numPr>
+      </w:pPr>
+      <w:r>
         <w:t xml:space="preserve">lazy loading javascript assets</w:t>
       </w:r>
     </w:p>
@@ -475,6 +486,17 @@
         </w:numPr>
       </w:pPr>
       <w:r>
+        <w:t xml:space="preserve">Enhancing UX with touch events and animation</w:t>
+      </w:r>
+    </w:p>
+    <w:p>
+      <w:pPr>
+        <w:numPr>
+          <w:numId w:val="2"/>
+          <w:ilvl w:val="0"/>
+        </w:numPr>
+      </w:pPr>
+      <w:r>
         <w:t xml:space="preserve">Owning an entire codebase</w:t>
       </w:r>
     </w:p>
@@ -630,13 +652,13 @@
         <w:t xml:space="preserve">Developing the platform, consisting of a single page HTML5 Backbone mobile web app with user generated content, hosted on Amazon, with PHP/MySQL backend.</w:t>
       </w:r>
     </w:p>
-    <w:bookmarkStart w:id="34" w:name="alexander-interactive---front-end-web-developer-may-2011---march-2012"/>
+    <w:bookmarkStart w:id="34" w:name="alexander-interactive---frontend-web-developer-may-2011---march-2012"/>
     <w:p>
       <w:pPr>
         <w:pStyle w:val="Heading3"/>
       </w:pPr>
       <w:r>
-        <w:t xml:space="preserve">Alexander Interactive - Front End Web Developer, May 2011 - March 2012</w:t>
+        <w:t xml:space="preserve">Alexander Interactive - Frontend Web Developer, May 2011 - March 2012</w:t>
       </w:r>
     </w:p>
     <w:bookmarkEnd w:id="34"/>
@@ -673,13 +695,13 @@
         <w:t xml:space="preserve">Flying to client corporate headquarters for onsite consulting.</w:t>
       </w:r>
     </w:p>
-    <w:bookmarkStart w:id="35" w:name="kickappskit-digital---front-end-web-developer-october-2010---may-2011"/>
+    <w:bookmarkStart w:id="35" w:name="kickappskit-digital---frontend-web-developer-october-2010---may-2011"/>
     <w:p>
       <w:pPr>
         <w:pStyle w:val="Heading3"/>
       </w:pPr>
       <w:r>
-        <w:t xml:space="preserve">KickApps/Kit Digital - Front End Web Developer, October 2010 - May 2011</w:t>
+        <w:t xml:space="preserve">KickApps/Kit Digital - Frontend Web Developer, October 2010 - May 2011</w:t>
       </w:r>
     </w:p>
     <w:bookmarkEnd w:id="35"/>
@@ -783,16 +805,16 @@
         </w:numPr>
       </w:pPr>
       <w:r>
-        <w:t xml:space="preserve">developing mobile and desktop web front end</w:t>
-      </w:r>
-    </w:p>
-    <w:bookmarkStart w:id="37" w:name="epoch---audio-engineerguitarist-2005---2006"/>
+        <w:t xml:space="preserve">developing mobile and desktop e-commerce web frontend</w:t>
+      </w:r>
+    </w:p>
+    <w:bookmarkStart w:id="37" w:name="epoch---guitarist-september-2003---october-2006"/>
     <w:p>
       <w:pPr>
         <w:pStyle w:val="Heading3"/>
       </w:pPr>
       <w:r>
-        <w:t xml:space="preserve">Epoch - Audio Engineer/Guitarist, 2005 - 2006</w:t>
+        <w:t xml:space="preserve">Epoch - Guitarist, September 2003 - October 2006</w:t>
       </w:r>
     </w:p>
     <w:bookmarkEnd w:id="37"/>
@@ -815,6 +837,28 @@
         </w:numPr>
       </w:pPr>
       <w:r>
+        <w:t xml:space="preserve">engineering audio</w:t>
+      </w:r>
+    </w:p>
+    <w:p>
+      <w:pPr>
+        <w:numPr>
+          <w:numId w:val="10"/>
+          <w:ilvl w:val="0"/>
+        </w:numPr>
+      </w:pPr>
+      <w:r>
+        <w:t xml:space="preserve">producing albums</w:t>
+      </w:r>
+    </w:p>
+    <w:p>
+      <w:pPr>
+        <w:numPr>
+          <w:numId w:val="10"/>
+          <w:ilvl w:val="0"/>
+        </w:numPr>
+      </w:pPr>
+      <w:r>
         <w:t xml:space="preserve">performing shows</w:t>
       </w:r>
     </w:p>
@@ -837,7 +881,7 @@
         </w:numPr>
       </w:pPr>
       <w:r>
-        <w:t xml:space="preserve">assembling and programming electronic instruments</w:t>
+        <w:t xml:space="preserve">building and programming electronic instruments</w:t>
       </w:r>
     </w:p>
     <w:p>
@@ -848,7 +892,7 @@
         </w:numPr>
       </w:pPr>
       <w:r>
-        <w:t xml:space="preserve">building the band’s website</w:t>
+        <w:t xml:space="preserve">creating the band’s website</w:t>
       </w:r>
     </w:p>
     <w:bookmarkStart w:id="38" w:name="regeneron-pharmaceuticals---graphic-designer-july-2000---october-2005"/>
@@ -913,7 +957,7 @@
     <w:bookmarkEnd w:id="39"/>
     <w:p>
       <w:r>
-        <w:t xml:space="preserve">Philosophy Major, Bachelor of Arts, Ithaca College, Ithaca, NY</w:t>
+        <w:t xml:space="preserve">2003 Ithaca College, Ithaca NY, Bachelor of Arts, Philosophy Major</w:t>
       </w:r>
     </w:p>
   </w:body>
@@ -927,7 +971,7 @@
 <file path=word/numbering.xml><?xml version="1.0" encoding="utf-8"?>
 <w:numbering xmlns:w="http://schemas.openxmlformats.org/wordprocessingml/2006/main">
   <w:abstractNum w:abstractNumId="0">
-    <w:nsid w:val="d35d1974"/>
+    <w:nsid w:val="e4b763db"/>
     <w:multiLevelType w:val="multilevel"/>
     <w:lvl w:ilvl="0">
       <w:numFmt w:val="bullet"/>
@@ -1008,7 +1052,7 @@
     </w:lvl>
   </w:abstractNum>
   <w:abstractNum w:abstractNumId="2">
-    <w:nsid w:val="a2fae320"/>
+    <w:nsid w:val="44c921af"/>
     <w:multiLevelType w:val="multilevel"/>
     <w:lvl w:ilvl="0">
       <w:numFmt w:val="bullet"/>

</xml_diff>

<commit_message>
that darn escaped askerisk
</commit_message>
<xml_diff>
--- a/output/resume_brian_ephraim.docx
+++ b/output/resume_brian_ephraim.docx
@@ -140,6 +140,23 @@
           <w:t xml:space="preserve">mobile_web.okcupid.com</w:t>
         </w:r>
       </w:hyperlink>
+      <w:r>
+        <w:t xml:space="preserve"> </w:t>
+      </w:r>
+      <w:r>
+        <w:t xml:space="preserve">side-project sample:</w:t>
+      </w:r>
+      <w:r>
+        <w:t xml:space="preserve"> </w:t>
+      </w:r>
+      <w:hyperlink r:id="rId28">
+        <w:r>
+          <w:rPr>
+            <w:rStyle w:val="Link"/>
+          </w:rPr>
+          <w:t xml:space="preserve">www.bernieselfie.com</w:t>
+        </w:r>
+      </w:hyperlink>
     </w:p>
     <w:p>
       <w:r>
@@ -148,7 +165,7 @@
         </w:pict>
       </w:r>
     </w:p>
-    <w:bookmarkStart w:id="28" w:name="objective"/>
+    <w:bookmarkStart w:id="29" w:name="objective"/>
     <w:p>
       <w:pPr>
         <w:pStyle w:val="Heading2"/>
@@ -157,10 +174,10 @@
         <w:t xml:space="preserve">Objective</w:t>
       </w:r>
     </w:p>
-    <w:bookmarkEnd w:id="28"/>
-    <w:p>
-      <w:r>
-        <w:t xml:space="preserve">Frontend Lead for responsive web app, responsible for architecture, development, feature design, workflow, deployment, integration with backend, API modeling, debugging, task delegation, team organization, and department representation.</w:t>
+    <w:bookmarkEnd w:id="29"/>
+    <w:p>
+      <w:r>
+        <w:t xml:space="preserve">Frontend for responsive web app, responsible for architecture, development, feature design, workflow, deployment, integration with backend, API modeling, debugging, task delegation, team organization, and department representation.</w:t>
       </w:r>
     </w:p>
     <w:p>
@@ -170,7 +187,7 @@
         </w:pict>
       </w:r>
     </w:p>
-    <w:bookmarkStart w:id="29" w:name="specialties"/>
+    <w:bookmarkStart w:id="30" w:name="specialties"/>
     <w:p>
       <w:pPr>
         <w:pStyle w:val="Heading2"/>
@@ -179,7 +196,7 @@
         <w:t xml:space="preserve">Specialties</w:t>
       </w:r>
     </w:p>
-    <w:bookmarkEnd w:id="29"/>
+    <w:bookmarkEnd w:id="30"/>
     <w:p>
       <w:pPr>
         <w:numPr>
@@ -210,7 +227,7 @@
         </w:numPr>
       </w:pPr>
       <w:r>
-        <w:t xml:space="preserve">browser performance and user experience optimizations</w:t>
+        <w:t xml:space="preserve">load time, browser performance and user experience optimizations</w:t>
       </w:r>
     </w:p>
     <w:p>
@@ -235,7 +252,7 @@
         <w:t xml:space="preserve">backend integration</w:t>
       </w:r>
     </w:p>
-    <w:bookmarkStart w:id="30" w:name="technical-experience-summary-since-july-2000"/>
+    <w:bookmarkStart w:id="31" w:name="technical-experience-summary-since-july-2000"/>
     <w:p>
       <w:pPr>
         <w:pStyle w:val="Heading2"/>
@@ -244,7 +261,7 @@
         <w:t xml:space="preserve">Technical experience summary since July 2000</w:t>
       </w:r>
     </w:p>
-    <w:bookmarkEnd w:id="30"/>
+    <w:bookmarkEnd w:id="31"/>
     <w:p>
       <w:r>
         <w:rPr>
@@ -424,7 +441,7 @@
         </w:pict>
       </w:r>
     </w:p>
-    <w:bookmarkStart w:id="31" w:name="career"/>
+    <w:bookmarkStart w:id="32" w:name="career"/>
     <w:p>
       <w:pPr>
         <w:pStyle w:val="Heading2"/>
@@ -433,8 +450,8 @@
         <w:t xml:space="preserve">Career</w:t>
       </w:r>
     </w:p>
-    <w:bookmarkEnd w:id="31"/>
-    <w:bookmarkStart w:id="32" w:name="okcupid---frontend-engineer-november-2013---present"/>
+    <w:bookmarkEnd w:id="32"/>
+    <w:bookmarkStart w:id="33" w:name="okcupid---frontend-engineer-november-2013---present"/>
     <w:p>
       <w:pPr>
         <w:pStyle w:val="Heading3"/>
@@ -443,7 +460,7 @@
         <w:t xml:space="preserve">OKCupid - Frontend Engineer, November 2013 - Present</w:t>
       </w:r>
     </w:p>
-    <w:bookmarkEnd w:id="32"/>
+    <w:bookmarkEnd w:id="33"/>
     <w:p>
       <w:pPr>
         <w:numPr>
@@ -727,7 +744,7 @@
         </w:numPr>
       </w:pPr>
       <w:r>
-        <w:t xml:space="preserve">Enhancing UX with touch events and animation</w:t>
+        <w:t xml:space="preserve">Optimizing load times with VanillaJs landing pages, asyncronous-on-demand asset loading, bundling, and compression</w:t>
       </w:r>
     </w:p>
     <w:p>
@@ -840,7 +857,7 @@
         <w:t xml:space="preserve">Pixel perfect styling</w:t>
       </w:r>
     </w:p>
-    <w:bookmarkStart w:id="33" w:name="viggle-inc.---senior-web-javascript-engineer-april-2013---october-2013"/>
+    <w:bookmarkStart w:id="34" w:name="viggle-inc.---senior-web-javascript-engineer-april-2013---october-2013"/>
     <w:p>
       <w:pPr>
         <w:pStyle w:val="Heading3"/>
@@ -849,7 +866,7 @@
         <w:t xml:space="preserve">Viggle Inc. - Senior Web / Javascript Engineer, April 2013 - October 2013</w:t>
       </w:r>
     </w:p>
-    <w:bookmarkEnd w:id="33"/>
+    <w:bookmarkEnd w:id="34"/>
     <w:p>
       <w:pPr>
         <w:numPr>
@@ -894,7 +911,7 @@
         <w:t xml:space="preserve">Estimating tasks, researching technology, and planning for future initiatives</w:t>
       </w:r>
     </w:p>
-    <w:bookmarkStart w:id="34" w:name="inperson.in-blaboid-inc.---entrepreneur-november-2010---april-2013"/>
+    <w:bookmarkStart w:id="35" w:name="inperson.in-blaboid-inc.---entrepreneur-november-2010---april-2013"/>
     <w:p>
       <w:pPr>
         <w:pStyle w:val="Heading3"/>
@@ -903,7 +920,7 @@
         <w:t xml:space="preserve">inPerson.in / Blaboid Inc. - Entrepreneur, November 2010 - April 2013</w:t>
       </w:r>
     </w:p>
-    <w:bookmarkEnd w:id="34"/>
+    <w:bookmarkEnd w:id="35"/>
     <w:p>
       <w:pPr>
         <w:numPr>
@@ -937,7 +954,7 @@
         <w:t xml:space="preserve">Developing the platform, consisting of a single page HTML5 Backbone mobile web app with user generated content, hosted on Amazon, with PHP/MySQL backend</w:t>
       </w:r>
     </w:p>
-    <w:bookmarkStart w:id="35" w:name="alexander-interactive---frontend-web-developer-may-2011---march-2012"/>
+    <w:bookmarkStart w:id="36" w:name="alexander-interactive---frontend-web-developer-may-2011---march-2012"/>
     <w:p>
       <w:pPr>
         <w:pStyle w:val="Heading3"/>
@@ -946,7 +963,7 @@
         <w:t xml:space="preserve">Alexander Interactive - Frontend Web Developer, May 2011 - March 2012</w:t>
       </w:r>
     </w:p>
-    <w:bookmarkEnd w:id="35"/>
+    <w:bookmarkEnd w:id="36"/>
     <w:p>
       <w:pPr>
         <w:numPr>
@@ -991,7 +1008,7 @@
         <w:t xml:space="preserve">Working with distributed team members via Skype and email.</w:t>
       </w:r>
     </w:p>
-    <w:bookmarkStart w:id="36" w:name="kickappskit-digital---frontend-web-developer-october-2010---may-2011"/>
+    <w:bookmarkStart w:id="37" w:name="kickappskit-digital---frontend-web-developer-october-2010---may-2011"/>
     <w:p>
       <w:pPr>
         <w:pStyle w:val="Heading3"/>
@@ -1000,7 +1017,7 @@
         <w:t xml:space="preserve">KickApps/Kit Digital - Frontend Web Developer, October 2010 - May 2011</w:t>
       </w:r>
     </w:p>
-    <w:bookmarkEnd w:id="36"/>
+    <w:bookmarkEnd w:id="37"/>
     <w:p>
       <w:pPr>
         <w:numPr>
@@ -1100,7 +1117,7 @@
         <w:t xml:space="preserve">Working with distributed team members via Skype and email.</w:t>
       </w:r>
     </w:p>
-    <w:bookmarkStart w:id="37" w:name="rail-europe---web-designer-october-2006---october-2010"/>
+    <w:bookmarkStart w:id="38" w:name="rail-europe---web-designer-october-2006---october-2010"/>
     <w:p>
       <w:pPr>
         <w:pStyle w:val="Heading3"/>
@@ -1109,7 +1126,7 @@
         <w:t xml:space="preserve">Rail Europe - Web designer, October 2006 - October 2010</w:t>
       </w:r>
     </w:p>
-    <w:bookmarkEnd w:id="37"/>
+    <w:bookmarkEnd w:id="38"/>
     <w:p>
       <w:pPr>
         <w:numPr>
@@ -1121,7 +1138,7 @@
         <w:t xml:space="preserve">developing mobile and desktop e-commerce web frontend</w:t>
       </w:r>
     </w:p>
-    <w:bookmarkStart w:id="38" w:name="epoch---guitarist-september-2003---october-2006"/>
+    <w:bookmarkStart w:id="39" w:name="epoch---guitarist-september-2003---october-2006"/>
     <w:p>
       <w:pPr>
         <w:pStyle w:val="Heading3"/>
@@ -1130,7 +1147,7 @@
         <w:t xml:space="preserve">Epoch - Guitarist, September 2003 - October 2006</w:t>
       </w:r>
     </w:p>
-    <w:bookmarkEnd w:id="38"/>
+    <w:bookmarkEnd w:id="39"/>
     <w:p>
       <w:pPr>
         <w:numPr>
@@ -1197,7 +1214,7 @@
         <w:t xml:space="preserve">creating the band’s website</w:t>
       </w:r>
     </w:p>
-    <w:bookmarkStart w:id="39" w:name="regeneron-pharmaceuticals---graphic-designer-july-2000---october-2005"/>
+    <w:bookmarkStart w:id="40" w:name="regeneron-pharmaceuticals---graphic-designer-july-2000---october-2005"/>
     <w:p>
       <w:pPr>
         <w:pStyle w:val="Heading3"/>
@@ -1206,7 +1223,7 @@
         <w:t xml:space="preserve">Regeneron Pharmaceuticals - Graphic designer, July 2000 - October 2005</w:t>
       </w:r>
     </w:p>
-    <w:bookmarkEnd w:id="39"/>
+    <w:bookmarkEnd w:id="40"/>
     <w:p>
       <w:pPr>
         <w:numPr>
@@ -1247,7 +1264,7 @@
         </w:pict>
       </w:r>
     </w:p>
-    <w:bookmarkStart w:id="40" w:name="education"/>
+    <w:bookmarkStart w:id="41" w:name="education"/>
     <w:p>
       <w:pPr>
         <w:pStyle w:val="Heading2"/>
@@ -1256,7 +1273,7 @@
         <w:t xml:space="preserve">Education</w:t>
       </w:r>
     </w:p>
-    <w:bookmarkEnd w:id="40"/>
+    <w:bookmarkEnd w:id="41"/>
     <w:p>
       <w:r>
         <w:t xml:space="preserve">2003 Ithaca College, Ithaca NY, Bachelor of Arts, Philosophy Major</w:t>
@@ -1269,7 +1286,7 @@
         </w:pict>
       </w:r>
     </w:p>
-    <w:bookmarkStart w:id="41" w:name="favorite-things"/>
+    <w:bookmarkStart w:id="42" w:name="favorite-things"/>
     <w:p>
       <w:pPr>
         <w:pStyle w:val="Heading2"/>
@@ -1278,7 +1295,7 @@
         <w:t xml:space="preserve">Favorite things</w:t>
       </w:r>
     </w:p>
-    <w:bookmarkEnd w:id="41"/>
+    <w:bookmarkEnd w:id="42"/>
     <w:p>
       <w:r>
         <w:t xml:space="preserve">Long Bay Beach BVI - Hiking - Legos - my cats - Daredevil - Feed Me - Zillow - coding</w:t>
@@ -1295,7 +1312,7 @@
 <file path=word/numbering.xml><?xml version="1.0" encoding="utf-8"?>
 <w:numbering xmlns:w="http://schemas.openxmlformats.org/wordprocessingml/2006/main">
   <w:abstractNum w:abstractNumId="0">
-    <w:nsid w:val="e4acf412"/>
+    <w:nsid w:val="a5163329"/>
     <w:multiLevelType w:val="multilevel"/>
     <w:lvl w:ilvl="0">
       <w:numFmt w:val="bullet"/>
@@ -1376,7 +1393,7 @@
     </w:lvl>
   </w:abstractNum>
   <w:abstractNum w:abstractNumId="2">
-    <w:nsid w:val="43029c21"/>
+    <w:nsid w:val="e9683ff4"/>
     <w:multiLevelType w:val="multilevel"/>
     <w:lvl w:ilvl="0">
       <w:numFmt w:val="bullet"/>

</xml_diff>

<commit_message>
long form overview again
</commit_message>
<xml_diff>
--- a/output/resume_brian_ephraim.docx
+++ b/output/resume_brian_ephraim.docx
@@ -97,13 +97,13 @@
         </w:pict>
       </w:r>
     </w:p>
-    <w:bookmarkStart w:id="25" w:name="stack"/>
+    <w:bookmarkStart w:id="25" w:name="technical-experience-overview-since-july-2000"/>
     <w:p>
       <w:pPr>
         <w:pStyle w:val="Heading2"/>
       </w:pPr>
       <w:r>
-        <w:t xml:space="preserve">Stack</w:t>
+        <w:t xml:space="preserve">Technical experience overview since July 2000</w:t>
       </w:r>
     </w:p>
     <w:bookmarkEnd w:id="25"/>
@@ -118,7 +118,7 @@
         <w:t xml:space="preserve"> </w:t>
       </w:r>
       <w:r>
-        <w:t xml:space="preserve">Javascript - HTML5 - SCSS - Bash</w:t>
+        <w:t xml:space="preserve">Javascript - HTML5 - Sass - CSS3 - Bash - LESS - PHP - SQL</w:t>
       </w:r>
       <w:r>
         <w:cr/>
@@ -133,7 +133,7 @@
         <w:t xml:space="preserve"> </w:t>
       </w:r>
       <w:r>
-        <w:t xml:space="preserve">Angular - jQuery - Require - Bourbon</w:t>
+        <w:t xml:space="preserve">Angular - jQuery - RequireJs - Bourbon - Bootstrap - Foundation - Meteor - Backbone - VelocityJs</w:t>
       </w:r>
       <w:r>
         <w:cr/>
@@ -142,13 +142,13 @@
         <w:rPr>
           <w:b/>
         </w:rPr>
-        <w:t xml:space="preserve">Server:</w:t>
+        <w:t xml:space="preserve">Servers:</w:t>
       </w:r>
       <w:r>
         <w:t xml:space="preserve"> </w:t>
       </w:r>
       <w:r>
-        <w:t xml:space="preserve">Node</w:t>
+        <w:t xml:space="preserve">Node - Apache</w:t>
       </w:r>
       <w:r>
         <w:cr/>
@@ -157,13 +157,13 @@
         <w:rPr>
           <w:b/>
         </w:rPr>
-        <w:t xml:space="preserve">Build tool:</w:t>
+        <w:t xml:space="preserve">CLI:</w:t>
       </w:r>
       <w:r>
         <w:t xml:space="preserve"> </w:t>
       </w:r>
       <w:r>
-        <w:t xml:space="preserve">Grunt</w:t>
+        <w:t xml:space="preserve">Grunt - Vagrant - ImageMagick - Bower - Yeoman</w:t>
       </w:r>
       <w:r>
         <w:cr/>
@@ -172,13 +172,28 @@
         <w:rPr>
           <w:b/>
         </w:rPr>
-        <w:t xml:space="preserve">Deployment:</w:t>
+        <w:t xml:space="preserve">Cloud services:</w:t>
       </w:r>
       <w:r>
         <w:t xml:space="preserve"> </w:t>
       </w:r>
       <w:r>
-        <w:t xml:space="preserve">Heroku - AWS</w:t>
+        <w:t xml:space="preserve">Sentry - Github - Amazon Web Services (AWS) - GitLab - BitBucket</w:t>
+      </w:r>
+      <w:r>
+        <w:cr/>
+      </w:r>
+      <w:r>
+        <w:rPr>
+          <w:b/>
+        </w:rPr>
+        <w:t xml:space="preserve">Network:</w:t>
+      </w:r>
+      <w:r>
+        <w:t xml:space="preserve"> </w:t>
+      </w:r>
+      <w:r>
+        <w:t xml:space="preserve">AJAX - Weinre - WebSockets</w:t>
       </w:r>
       <w:r>
         <w:cr/>
@@ -193,7 +208,7 @@
         <w:t xml:space="preserve"> </w:t>
       </w:r>
       <w:r>
-        <w:t xml:space="preserve">Photoshop - Illustrator - Sketch</w:t>
+        <w:t xml:space="preserve">Photoshop - Illustrator - InDesign - Sketch</w:t>
       </w:r>
       <w:r>
         <w:cr/>
@@ -202,13 +217,13 @@
         <w:rPr>
           <w:b/>
         </w:rPr>
-        <w:t xml:space="preserve">Code Applications:</w:t>
+        <w:t xml:space="preserve">Other Applications:</w:t>
       </w:r>
       <w:r>
         <w:t xml:space="preserve"> </w:t>
       </w:r>
       <w:r>
-        <w:t xml:space="preserve">Sublime - iTerm - Chrome Dev Tools - SourceTree - iOs Simulator - Genymotion</w:t>
+        <w:t xml:space="preserve">Sublime - iTerm2 - Chrome Dev Tools - iOs Simulator - Genymotion - All the Browsers</w:t>
       </w:r>
       <w:r>
         <w:cr/>
@@ -223,7 +238,7 @@
         <w:t xml:space="preserve"> </w:t>
       </w:r>
       <w:r>
-        <w:t xml:space="preserve">Git</w:t>
+        <w:t xml:space="preserve">Git - SVN - CVS</w:t>
       </w:r>
       <w:r>
         <w:cr/>
@@ -238,7 +253,7 @@
         <w:t xml:space="preserve"> </w:t>
       </w:r>
       <w:r>
-        <w:t xml:space="preserve">Mac</w:t>
+        <w:t xml:space="preserve">OSX - Windows 7/XP</w:t>
       </w:r>
       <w:r>
         <w:cr/>
@@ -247,13 +262,13 @@
         <w:rPr>
           <w:b/>
         </w:rPr>
-        <w:t xml:space="preserve">Database:</w:t>
+        <w:t xml:space="preserve">Databases:</w:t>
       </w:r>
       <w:r>
         <w:t xml:space="preserve"> </w:t>
       </w:r>
       <w:r>
-        <w:t xml:space="preserve">MongoDB</w:t>
+        <w:t xml:space="preserve">MongoDB - MySQL</w:t>
       </w:r>
     </w:p>
     <w:p>
@@ -291,7 +306,7 @@
         </w:numPr>
       </w:pPr>
       <w:r>
-        <w:t xml:space="preserve">Developing Angular single page mobile web apps from the ground up</w:t>
+        <w:t xml:space="preserve">Developing and launching Angular single page mobile web apps from the ground up</w:t>
       </w:r>
     </w:p>
     <w:p>
@@ -313,6 +328,17 @@
         </w:numPr>
       </w:pPr>
       <w:r>
+        <w:t xml:space="preserve">complex business logic</w:t>
+      </w:r>
+    </w:p>
+    <w:p>
+      <w:pPr>
+        <w:numPr>
+          <w:numId w:val="3"/>
+          <w:ilvl w:val="1"/>
+        </w:numPr>
+      </w:pPr>
+      <w:r>
         <w:t xml:space="preserve">touch and swipe interaction</w:t>
       </w:r>
     </w:p>
@@ -522,7 +548,7 @@
         </w:numPr>
       </w:pPr>
       <w:r>
-        <w:t xml:space="preserve">deployment scripts for a variety of asset servers, including AWS</w:t>
+        <w:t xml:space="preserve">build and deployment scripts for a variety of asset servers, including AWS</w:t>
       </w:r>
     </w:p>
     <w:p>
@@ -815,7 +841,7 @@
         </w:numPr>
       </w:pPr>
       <w:r>
-        <w:t xml:space="preserve">Serving E-commerce clients such as Lowe’s Home Improvement and Adorama.</w:t>
+        <w:t xml:space="preserve">Serving E-commerce clients such as Lowe’s Home Improvement and Adorama</w:t>
       </w:r>
     </w:p>
     <w:p>
@@ -826,7 +852,7 @@
         </w:numPr>
       </w:pPr>
       <w:r>
-        <w:t xml:space="preserve">Doing agile with daily scrum calls, sprint planning/review, and demos for executive product owners.</w:t>
+        <w:t xml:space="preserve">Doing agile with daily scrum calls, sprint planning/review, and demos for executive product owners</w:t>
       </w:r>
     </w:p>
     <w:p>
@@ -837,7 +863,7 @@
         </w:numPr>
       </w:pPr>
       <w:r>
-        <w:t xml:space="preserve">Flying to client corporate headquarters for onsite consulting.</w:t>
+        <w:t xml:space="preserve">Flying to client corporate headquarters for onsite consulting</w:t>
       </w:r>
     </w:p>
     <w:p>
@@ -848,7 +874,7 @@
         </w:numPr>
       </w:pPr>
       <w:r>
-        <w:t xml:space="preserve">Working with distributed team members via Skype and email.</w:t>
+        <w:t xml:space="preserve">Working with distributed team members via Skype and email</w:t>
       </w:r>
     </w:p>
     <w:bookmarkStart w:id="32" w:name="kickappskit-digital-agency---frontend-web-developer-october-2010---may-2011"/>
@@ -957,7 +983,7 @@
         </w:numPr>
       </w:pPr>
       <w:r>
-        <w:t xml:space="preserve">Working with distributed team members via Skype and email.</w:t>
+        <w:t xml:space="preserve">Working with distributed team members via Skype and email</w:t>
       </w:r>
     </w:p>
     <w:bookmarkStart w:id="33" w:name="rail-europe-travel-website---web-designer-october-2006---october-2010"/>
@@ -966,7 +992,7 @@
         <w:pStyle w:val="Heading3"/>
       </w:pPr>
       <w:r>
-        <w:t xml:space="preserve">Rail Europe (Travel website) - Web designer, October 2006 - October 2010</w:t>
+        <w:t xml:space="preserve">Rail Europe (travel website) - Web designer, October 2006 - October 2010</w:t>
       </w:r>
     </w:p>
     <w:bookmarkEnd w:id="33"/>
@@ -1140,7 +1166,7 @@
 <file path=word/numbering.xml><?xml version="1.0" encoding="utf-8"?>
 <w:numbering xmlns:w="http://schemas.openxmlformats.org/wordprocessingml/2006/main">
   <w:abstractNum w:abstractNumId="0">
-    <w:nsid w:val="e0ddc427"/>
+    <w:nsid w:val="2ae6180e"/>
     <w:multiLevelType w:val="multilevel"/>
     <w:lvl w:ilvl="0">
       <w:numFmt w:val="bullet"/>
@@ -1221,7 +1247,7 @@
     </w:lvl>
   </w:abstractNum>
   <w:abstractNum w:abstractNumId="2">
-    <w:nsid w:val="a8495c43"/>
+    <w:nsid w:val="2c759c8e"/>
     <w:multiLevelType w:val="multilevel"/>
     <w:lvl w:ilvl="0">
       <w:numFmt w:val="bullet"/>

</xml_diff>

<commit_message>
update process to use smaller Tex library
</commit_message>
<xml_diff>
--- a/output/resume_brian_ephraim.docx
+++ b/output/resume_brian_ephraim.docx
@@ -2,16 +2,16 @@
 <file path=word/document.xml><?xml version="1.0" encoding="utf-8"?>
 <w:document xmlns:w="http://schemas.openxmlformats.org/wordprocessingml/2006/main" xmlns:m="http://schemas.openxmlformats.org/officeDocument/2006/math" xmlns:r="http://schemas.openxmlformats.org/officeDocument/2006/relationships" xmlns:o="urn:schemas-microsoft-com:office:office" xmlns:v="urn:schemas-microsoft-com:vml" xmlns:w10="urn:schemas-microsoft-com:office:word" xmlns:a="http://schemas.openxmlformats.org/drawingml/2006/main" xmlns:pic="http://schemas.openxmlformats.org/drawingml/2006/picture" xmlns:wp="http://schemas.openxmlformats.org/drawingml/2006/wordprocessingDrawing">
   <w:body>
-    <w:bookmarkStart w:id="21" w:name="brian-ephraim---senior-frontend-engineer"/>
     <w:p>
       <w:pPr>
         <w:pStyle w:val="Heading1"/>
       </w:pPr>
+      <w:bookmarkStart w:id="20" w:name="brian-ephraim---senior-frontend-engineer"/>
       <w:r>
         <w:t xml:space="preserve">Brian Ephraim - senior frontend engineer</w:t>
       </w:r>
-    </w:p>
-    <w:bookmarkEnd w:id="21"/>
+      <w:bookmarkEnd w:id="20"/>
+    </w:p>
     <w:p>
       <w:r>
         <w:pict>
@@ -20,17 +20,20 @@
       </w:r>
     </w:p>
     <w:p>
+      <w:pPr>
+        <w:pStyle w:val="FirstParagraph"/>
+      </w:pPr>
       <w:r>
         <w:t xml:space="preserve">NYC / remote / Garrison, NY</w:t>
       </w:r>
       <w:r>
-        <w:br w:type="textWrapping"/>
+        <w:br/>
       </w:r>
       <w:r>
         <w:t xml:space="preserve">914-482-2364</w:t>
       </w:r>
       <w:r>
-        <w:br w:type="textWrapping"/>
+        <w:br/>
       </w:r>
       <w:r>
         <w:t xml:space="preserve">email:</w:t>
@@ -38,16 +41,16 @@
       <w:r>
         <w:t xml:space="preserve"> </w:t>
       </w:r>
-      <w:hyperlink r:id="rId22">
+      <w:hyperlink r:id="rId21">
         <w:r>
           <w:rPr>
-            <w:rStyle w:val="Link"/>
+            <w:rStyle w:val="Hyperlink"/>
           </w:rPr>
           <w:t xml:space="preserve">brianephraim@gmail.com</w:t>
         </w:r>
       </w:hyperlink>
       <w:r>
-        <w:br w:type="textWrapping"/>
+        <w:br/>
       </w:r>
       <w:r>
         <w:t xml:space="preserve">linkedin:</w:t>
@@ -55,16 +58,16 @@
       <w:r>
         <w:t xml:space="preserve"> </w:t>
       </w:r>
-      <w:hyperlink r:id="rId23">
+      <w:hyperlink r:id="rId22">
         <w:r>
           <w:rPr>
-            <w:rStyle w:val="Link"/>
+            <w:rStyle w:val="Hyperlink"/>
           </w:rPr>
           <w:t xml:space="preserve">linkedin.com/in/brian-ephraim-29680531</w:t>
         </w:r>
       </w:hyperlink>
       <w:r>
-        <w:br w:type="textWrapping"/>
+        <w:br/>
       </w:r>
       <w:r>
         <w:t xml:space="preserve">github:</w:t>
@@ -72,10 +75,10 @@
       <w:r>
         <w:t xml:space="preserve"> </w:t>
       </w:r>
-      <w:hyperlink r:id="rId24">
+      <w:hyperlink r:id="rId23">
         <w:r>
           <w:rPr>
-            <w:rStyle w:val="Link"/>
+            <w:rStyle w:val="Hyperlink"/>
           </w:rPr>
           <w:t xml:space="preserve">github.com/defualt</w:t>
         </w:r>
@@ -88,27 +91,30 @@
         </w:pict>
       </w:r>
     </w:p>
-    <w:bookmarkStart w:id="25" w:name="year-professional-summary"/>
     <w:p>
       <w:pPr>
         <w:pStyle w:val="Heading2"/>
       </w:pPr>
+      <w:bookmarkStart w:id="24" w:name="year-professional-summary"/>
       <w:r>
         <w:t xml:space="preserve">18 year professional summary</w:t>
       </w:r>
-    </w:p>
-    <w:bookmarkEnd w:id="25"/>
-    <w:bookmarkStart w:id="26" w:name="technology"/>
+      <w:bookmarkEnd w:id="24"/>
+    </w:p>
     <w:p>
       <w:pPr>
         <w:pStyle w:val="Heading3"/>
       </w:pPr>
+      <w:bookmarkStart w:id="25" w:name="technology"/>
       <w:r>
         <w:t xml:space="preserve">Technology</w:t>
       </w:r>
-    </w:p>
-    <w:bookmarkEnd w:id="26"/>
-    <w:p>
+      <w:bookmarkEnd w:id="25"/>
+    </w:p>
+    <w:p>
+      <w:pPr>
+        <w:pStyle w:val="FirstParagraph"/>
+      </w:pPr>
       <w:r>
         <w:rPr>
           <w:b/>
@@ -122,7 +128,7 @@
         <w:t xml:space="preserve">ES6 - Javascript - HTML5 - Sass - CSS3 - Bash - LESS - PHP - SQL</w:t>
       </w:r>
       <w:r>
-        <w:br w:type="textWrapping"/>
+        <w:br/>
       </w:r>
       <w:r>
         <w:rPr>
@@ -137,7 +143,7 @@
         <w:t xml:space="preserve">React - Redux - Angular - jQuery - Require - Backbone</w:t>
       </w:r>
       <w:r>
-        <w:br w:type="textWrapping"/>
+        <w:br/>
       </w:r>
       <w:r>
         <w:rPr>
@@ -152,7 +158,7 @@
         <w:t xml:space="preserve">WebPack - NPM - Gulp - Grunt - Docker - Vagrant - ImageMagick - Bower - Yeoman</w:t>
       </w:r>
       <w:r>
-        <w:br w:type="textWrapping"/>
+        <w:br/>
       </w:r>
       <w:r>
         <w:rPr>
@@ -167,7 +173,7 @@
         <w:t xml:space="preserve">Node - Apache</w:t>
       </w:r>
       <w:r>
-        <w:br w:type="textWrapping"/>
+        <w:br/>
       </w:r>
       <w:r>
         <w:rPr>
@@ -182,7 +188,7 @@
         <w:t xml:space="preserve">Jest - Mocha - Chai - Enzyme - Karma - Jasmine - Protractor</w:t>
       </w:r>
       <w:r>
-        <w:br w:type="textWrapping"/>
+        <w:br/>
       </w:r>
       <w:r>
         <w:rPr>
@@ -197,7 +203,7 @@
         <w:t xml:space="preserve">Bourbon - Bootstrap - Foundation</w:t>
       </w:r>
       <w:r>
-        <w:br w:type="textWrapping"/>
+        <w:br/>
       </w:r>
       <w:r>
         <w:rPr>
@@ -212,7 +218,7 @@
         <w:t xml:space="preserve">MongoDB - MySQL</w:t>
       </w:r>
       <w:r>
-        <w:br w:type="textWrapping"/>
+        <w:br/>
       </w:r>
       <w:r>
         <w:rPr>
@@ -227,7 +233,7 @@
         <w:t xml:space="preserve">Amazon Web Services (AWS) - Github - Sentry - GitLab - BitBucket</w:t>
       </w:r>
       <w:r>
-        <w:br w:type="textWrapping"/>
+        <w:br/>
       </w:r>
       <w:r>
         <w:rPr>
@@ -242,7 +248,7 @@
         <w:t xml:space="preserve">AJAX - WebSockets</w:t>
       </w:r>
       <w:r>
-        <w:br w:type="textWrapping"/>
+        <w:br/>
       </w:r>
       <w:r>
         <w:rPr>
@@ -257,7 +263,7 @@
         <w:t xml:space="preserve">Sketch - Zeplin - Photoshop - Illustrator - InDesign</w:t>
       </w:r>
       <w:r>
-        <w:br w:type="textWrapping"/>
+        <w:br/>
       </w:r>
       <w:r>
         <w:rPr>
@@ -272,7 +278,7 @@
         <w:t xml:space="preserve">Sublime - iTerm2 - Chrome Dev Tools - iOs Simulator - Genymotion - All the Browsers</w:t>
       </w:r>
       <w:r>
-        <w:br w:type="textWrapping"/>
+        <w:br/>
       </w:r>
       <w:r>
         <w:rPr>
@@ -287,33 +293,33 @@
         <w:t xml:space="preserve">Git - SVN - CVS</w:t>
       </w:r>
     </w:p>
-    <w:bookmarkStart w:id="27" w:name="career"/>
     <w:p>
       <w:pPr>
         <w:pStyle w:val="Heading3"/>
       </w:pPr>
+      <w:bookmarkStart w:id="26" w:name="career"/>
       <w:r>
         <w:t xml:space="preserve">Career</w:t>
       </w:r>
-    </w:p>
-    <w:bookmarkEnd w:id="27"/>
-    <w:bookmarkStart w:id="28" w:name="ted-conferences-video-education---consultant-january-2017---present"/>
+      <w:bookmarkEnd w:id="26"/>
+    </w:p>
     <w:p>
       <w:pPr>
         <w:pStyle w:val="Heading4"/>
       </w:pPr>
+      <w:bookmarkStart w:id="27" w:name="X65837bf82c9e8eb9a65d24e35ea3b48fb1f0be0"/>
       <w:r>
         <w:t xml:space="preserve">TED Conferences (video &amp; education) - Consultant, January 2017 - present</w:t>
       </w:r>
-    </w:p>
-    <w:bookmarkEnd w:id="28"/>
-    <w:p>
-      <w:pPr>
-        <w:pStyle w:val="Compact"/>
-        <w:numPr>
-          <w:numId w:val="2"/>
-          <w:ilvl w:val="0"/>
-        </w:numPr>
+      <w:bookmarkEnd w:id="27"/>
+    </w:p>
+    <w:p>
+      <w:pPr>
+        <w:numPr>
+          <w:ilvl w:val="0"/>
+          <w:numId w:val="1001"/>
+        </w:numPr>
+        <w:pStyle w:val="Compact"/>
       </w:pPr>
       <w:r>
         <w:t xml:space="preserve">Developing React Native applications from the ground up</w:t>
@@ -321,11 +327,11 @@
     </w:p>
     <w:p>
       <w:pPr>
-        <w:pStyle w:val="Compact"/>
-        <w:numPr>
-          <w:numId w:val="2"/>
-          <w:ilvl w:val="0"/>
-        </w:numPr>
+        <w:numPr>
+          <w:ilvl w:val="0"/>
+          <w:numId w:val="1001"/>
+        </w:numPr>
+        <w:pStyle w:val="Compact"/>
       </w:pPr>
       <w:r>
         <w:t xml:space="preserve">Meeting application requirements as sole app developer on one project</w:t>
@@ -333,35 +339,47 @@
     </w:p>
     <w:p>
       <w:pPr>
-        <w:pStyle w:val="Compact"/>
-        <w:numPr>
-          <w:numId w:val="3"/>
-          <w:ilvl w:val="1"/>
-        </w:numPr>
-      </w:pPr>
-      <w:r>
-        <w:t xml:space="preserve">setting up a new React Native</w:t>
-      </w:r>
-    </w:p>
-    <w:p>
-      <w:pPr>
-        <w:pStyle w:val="Compact"/>
-        <w:numPr>
-          <w:numId w:val="3"/>
-          <w:ilvl w:val="1"/>
-        </w:numPr>
-      </w:pPr>
-      <w:r>
-        <w:t xml:space="preserve">deploying with Fastlane to Android and iOs BETA testers</w:t>
-      </w:r>
-    </w:p>
-    <w:p>
-      <w:pPr>
-        <w:pStyle w:val="Compact"/>
-        <w:numPr>
-          <w:numId w:val="3"/>
-          <w:ilvl w:val="1"/>
-        </w:numPr>
+        <w:numPr>
+          <w:ilvl w:val="1"/>
+          <w:numId w:val="1002"/>
+        </w:numPr>
+        <w:pStyle w:val="Compact"/>
+      </w:pPr>
+      <w:r>
+        <w:t xml:space="preserve">launching the app to production in iOs App Store and Android Play Store</w:t>
+      </w:r>
+    </w:p>
+    <w:p>
+      <w:pPr>
+        <w:numPr>
+          <w:ilvl w:val="1"/>
+          <w:numId w:val="1002"/>
+        </w:numPr>
+        <w:pStyle w:val="Compact"/>
+      </w:pPr>
+      <w:r>
+        <w:t xml:space="preserve">setting up a new React Native project</w:t>
+      </w:r>
+    </w:p>
+    <w:p>
+      <w:pPr>
+        <w:numPr>
+          <w:ilvl w:val="1"/>
+          <w:numId w:val="1002"/>
+        </w:numPr>
+        <w:pStyle w:val="Compact"/>
+      </w:pPr>
+      <w:r>
+        <w:t xml:space="preserve">deploying with Fastlane to Android and iOs Beta testers</w:t>
+      </w:r>
+    </w:p>
+    <w:p>
+      <w:pPr>
+        <w:numPr>
+          <w:ilvl w:val="1"/>
+          <w:numId w:val="1002"/>
+        </w:numPr>
+        <w:pStyle w:val="Compact"/>
       </w:pPr>
       <w:r>
         <w:t xml:space="preserve">handling Apple and Google signing certificates</w:t>
@@ -369,11 +387,11 @@
     </w:p>
     <w:p>
       <w:pPr>
-        <w:pStyle w:val="Compact"/>
-        <w:numPr>
-          <w:numId w:val="3"/>
-          <w:ilvl w:val="1"/>
-        </w:numPr>
+        <w:numPr>
+          <w:ilvl w:val="1"/>
+          <w:numId w:val="1002"/>
+        </w:numPr>
+        <w:pStyle w:val="Compact"/>
       </w:pPr>
       <w:r>
         <w:t xml:space="preserve">built entire application’s screens and business logic</w:t>
@@ -381,11 +399,11 @@
     </w:p>
     <w:p>
       <w:pPr>
-        <w:pStyle w:val="Compact"/>
-        <w:numPr>
-          <w:numId w:val="3"/>
-          <w:ilvl w:val="1"/>
-        </w:numPr>
+        <w:numPr>
+          <w:ilvl w:val="1"/>
+          <w:numId w:val="1002"/>
+        </w:numPr>
+        <w:pStyle w:val="Compact"/>
       </w:pPr>
       <w:r>
         <w:t xml:space="preserve">hacking React Navigation to perform custom element based transitions and complex navigation flows</w:t>
@@ -393,11 +411,11 @@
     </w:p>
     <w:p>
       <w:pPr>
-        <w:pStyle w:val="Compact"/>
-        <w:numPr>
-          <w:numId w:val="3"/>
-          <w:ilvl w:val="1"/>
-        </w:numPr>
+        <w:numPr>
+          <w:ilvl w:val="1"/>
+          <w:numId w:val="1002"/>
+        </w:numPr>
+        <w:pStyle w:val="Compact"/>
       </w:pPr>
       <w:r>
         <w:t xml:space="preserve">building backend in Node to support Beta phase</w:t>
@@ -405,11 +423,11 @@
     </w:p>
     <w:p>
       <w:pPr>
-        <w:pStyle w:val="Compact"/>
-        <w:numPr>
-          <w:numId w:val="3"/>
-          <w:ilvl w:val="1"/>
-        </w:numPr>
+        <w:numPr>
+          <w:ilvl w:val="1"/>
+          <w:numId w:val="1002"/>
+        </w:numPr>
+        <w:pStyle w:val="Compact"/>
       </w:pPr>
       <w:r>
         <w:t xml:space="preserve">communicating backend requirements for production needs to backend engineers</w:t>
@@ -417,11 +435,11 @@
     </w:p>
     <w:p>
       <w:pPr>
-        <w:pStyle w:val="Compact"/>
-        <w:numPr>
-          <w:numId w:val="3"/>
-          <w:ilvl w:val="1"/>
-        </w:numPr>
+        <w:numPr>
+          <w:ilvl w:val="1"/>
+          <w:numId w:val="1002"/>
+        </w:numPr>
+        <w:pStyle w:val="Compact"/>
       </w:pPr>
       <w:r>
         <w:t xml:space="preserve">accomplishing network interacting with GraphQL</w:t>
@@ -429,11 +447,11 @@
     </w:p>
     <w:p>
       <w:pPr>
-        <w:pStyle w:val="Compact"/>
-        <w:numPr>
-          <w:numId w:val="3"/>
-          <w:ilvl w:val="1"/>
-        </w:numPr>
+        <w:numPr>
+          <w:ilvl w:val="1"/>
+          <w:numId w:val="1002"/>
+        </w:numPr>
+        <w:pStyle w:val="Compact"/>
       </w:pPr>
       <w:r>
         <w:t xml:space="preserve">integrating Codepush for faster iterations</w:t>
@@ -441,11 +459,11 @@
     </w:p>
     <w:p>
       <w:pPr>
-        <w:pStyle w:val="Compact"/>
-        <w:numPr>
-          <w:numId w:val="3"/>
-          <w:ilvl w:val="1"/>
-        </w:numPr>
+        <w:numPr>
+          <w:ilvl w:val="1"/>
+          <w:numId w:val="1002"/>
+        </w:numPr>
+        <w:pStyle w:val="Compact"/>
       </w:pPr>
       <w:r>
         <w:t xml:space="preserve">closely collaborating with design and product on features</w:t>
@@ -453,23 +471,23 @@
     </w:p>
     <w:p>
       <w:pPr>
-        <w:pStyle w:val="Compact"/>
-        <w:numPr>
-          <w:numId w:val="3"/>
-          <w:ilvl w:val="1"/>
-        </w:numPr>
-      </w:pPr>
-      <w:r>
-        <w:t xml:space="preserve">building a custom video player</w:t>
-      </w:r>
-    </w:p>
-    <w:p>
-      <w:pPr>
-        <w:pStyle w:val="Compact"/>
-        <w:numPr>
-          <w:numId w:val="3"/>
-          <w:ilvl w:val="1"/>
-        </w:numPr>
+        <w:numPr>
+          <w:ilvl w:val="1"/>
+          <w:numId w:val="1002"/>
+        </w:numPr>
+        <w:pStyle w:val="Compact"/>
+      </w:pPr>
+      <w:r>
+        <w:t xml:space="preserve">building a custom video player and the entire video download functionality</w:t>
+      </w:r>
+    </w:p>
+    <w:p>
+      <w:pPr>
+        <w:numPr>
+          <w:ilvl w:val="1"/>
+          <w:numId w:val="1002"/>
+        </w:numPr>
+        <w:pStyle w:val="Compact"/>
       </w:pPr>
       <w:r>
         <w:t xml:space="preserve">inventing a markdown-based pseudo CMS for non-technical copy contributors</w:t>
@@ -477,11 +495,11 @@
     </w:p>
     <w:p>
       <w:pPr>
-        <w:pStyle w:val="Compact"/>
-        <w:numPr>
-          <w:numId w:val="2"/>
-          <w:ilvl w:val="0"/>
-        </w:numPr>
+        <w:numPr>
+          <w:ilvl w:val="0"/>
+          <w:numId w:val="1001"/>
+        </w:numPr>
+        <w:pStyle w:val="Compact"/>
       </w:pPr>
       <w:r>
         <w:t xml:space="preserve">Technical leading on another brand new React Native project</w:t>
@@ -489,11 +507,11 @@
     </w:p>
     <w:p>
       <w:pPr>
-        <w:pStyle w:val="Compact"/>
-        <w:numPr>
-          <w:numId w:val="4"/>
-          <w:ilvl w:val="1"/>
-        </w:numPr>
+        <w:numPr>
+          <w:ilvl w:val="1"/>
+          <w:numId w:val="1003"/>
+        </w:numPr>
+        <w:pStyle w:val="Compact"/>
       </w:pPr>
       <w:r>
         <w:t xml:space="preserve">maintaining both projects together as a monorepo with a custom architecture to maximize code sharing</w:t>
@@ -501,11 +519,11 @@
     </w:p>
     <w:p>
       <w:pPr>
-        <w:pStyle w:val="Compact"/>
-        <w:numPr>
-          <w:numId w:val="4"/>
-          <w:ilvl w:val="1"/>
-        </w:numPr>
+        <w:numPr>
+          <w:ilvl w:val="1"/>
+          <w:numId w:val="1003"/>
+        </w:numPr>
+        <w:pStyle w:val="Compact"/>
       </w:pPr>
       <w:r>
         <w:t xml:space="preserve">converting specifications into tickets for other engineers to accomplish</w:t>
@@ -513,33 +531,33 @@
     </w:p>
     <w:p>
       <w:pPr>
-        <w:pStyle w:val="Compact"/>
-        <w:numPr>
-          <w:numId w:val="4"/>
-          <w:ilvl w:val="1"/>
-        </w:numPr>
+        <w:numPr>
+          <w:ilvl w:val="1"/>
+          <w:numId w:val="1003"/>
+        </w:numPr>
+        <w:pStyle w:val="Compact"/>
       </w:pPr>
       <w:r>
         <w:t xml:space="preserve">providing principle code reviews for four engineers to ensure code quality, performance, and conformance with established systems and patterns</w:t>
       </w:r>
     </w:p>
-    <w:bookmarkStart w:id="29" w:name="float-resource-scheduling---senior-frontend-developer-november-2017---march-2018"/>
     <w:p>
       <w:pPr>
         <w:pStyle w:val="Heading4"/>
       </w:pPr>
+      <w:bookmarkStart w:id="28" w:name="X3e34f2e24a880be004eb78930a752bc65a2c2cd"/>
       <w:r>
         <w:t xml:space="preserve">Float (resource scheduling) - Senior Frontend Developer, November 2017 - March 2018</w:t>
       </w:r>
-    </w:p>
-    <w:bookmarkEnd w:id="29"/>
-    <w:p>
-      <w:pPr>
-        <w:pStyle w:val="Compact"/>
-        <w:numPr>
-          <w:numId w:val="5"/>
-          <w:ilvl w:val="0"/>
-        </w:numPr>
+      <w:bookmarkEnd w:id="28"/>
+    </w:p>
+    <w:p>
+      <w:pPr>
+        <w:numPr>
+          <w:ilvl w:val="0"/>
+          <w:numId w:val="1004"/>
+        </w:numPr>
+        <w:pStyle w:val="Compact"/>
       </w:pPr>
       <w:r>
         <w:t xml:space="preserve">Building a Slackbot</w:t>
@@ -547,11 +565,11 @@
     </w:p>
     <w:p>
       <w:pPr>
-        <w:pStyle w:val="Compact"/>
-        <w:numPr>
-          <w:numId w:val="5"/>
-          <w:ilvl w:val="0"/>
-        </w:numPr>
+        <w:numPr>
+          <w:ilvl w:val="0"/>
+          <w:numId w:val="1004"/>
+        </w:numPr>
+        <w:pStyle w:val="Compact"/>
       </w:pPr>
       <w:r>
         <w:t xml:space="preserve">Implementing new features and bug fixes on a complex legacy website</w:t>
@@ -559,33 +577,33 @@
     </w:p>
     <w:p>
       <w:pPr>
-        <w:pStyle w:val="Compact"/>
-        <w:numPr>
-          <w:numId w:val="5"/>
-          <w:ilvl w:val="0"/>
-        </w:numPr>
+        <w:numPr>
+          <w:ilvl w:val="0"/>
+          <w:numId w:val="1004"/>
+        </w:numPr>
+        <w:pStyle w:val="Compact"/>
       </w:pPr>
       <w:r>
         <w:t xml:space="preserve">Using React and Redux</w:t>
       </w:r>
     </w:p>
-    <w:bookmarkStart w:id="30" w:name="building-robotics-internet-of-things---senior-frontend-engineer-november-2016---may-2017"/>
     <w:p>
       <w:pPr>
         <w:pStyle w:val="Heading4"/>
       </w:pPr>
+      <w:bookmarkStart w:id="29" w:name="X3cb0dd12ee2b4441f9eed1899bad455bb5b5113"/>
       <w:r>
         <w:t xml:space="preserve">Building Robotics (internet of things) - Senior Frontend Engineer, November 2016 - May 2017</w:t>
       </w:r>
-    </w:p>
-    <w:bookmarkEnd w:id="30"/>
-    <w:p>
-      <w:pPr>
-        <w:pStyle w:val="Compact"/>
-        <w:numPr>
-          <w:numId w:val="6"/>
-          <w:ilvl w:val="0"/>
-        </w:numPr>
+      <w:bookmarkEnd w:id="29"/>
+    </w:p>
+    <w:p>
+      <w:pPr>
+        <w:numPr>
+          <w:ilvl w:val="0"/>
+          <w:numId w:val="1005"/>
+        </w:numPr>
+        <w:pStyle w:val="Compact"/>
       </w:pPr>
       <w:r>
         <w:t xml:space="preserve">Migrating build process towards Webpack</w:t>
@@ -593,11 +611,11 @@
     </w:p>
     <w:p>
       <w:pPr>
-        <w:pStyle w:val="Compact"/>
-        <w:numPr>
-          <w:numId w:val="6"/>
-          <w:ilvl w:val="0"/>
-        </w:numPr>
+        <w:numPr>
+          <w:ilvl w:val="0"/>
+          <w:numId w:val="1005"/>
+        </w:numPr>
+        <w:pStyle w:val="Compact"/>
       </w:pPr>
       <w:r>
         <w:t xml:space="preserve">Advocating migration towards React/Redux</w:t>
@@ -605,11 +623,11 @@
     </w:p>
     <w:p>
       <w:pPr>
-        <w:pStyle w:val="Compact"/>
-        <w:numPr>
-          <w:numId w:val="6"/>
-          <w:ilvl w:val="0"/>
-        </w:numPr>
+        <w:numPr>
+          <w:ilvl w:val="0"/>
+          <w:numId w:val="1005"/>
+        </w:numPr>
+        <w:pStyle w:val="Compact"/>
       </w:pPr>
       <w:r>
         <w:t xml:space="preserve">Establishing end-to-end test system</w:t>
@@ -617,11 +635,11 @@
     </w:p>
     <w:p>
       <w:pPr>
-        <w:pStyle w:val="Compact"/>
-        <w:numPr>
-          <w:numId w:val="6"/>
-          <w:ilvl w:val="0"/>
-        </w:numPr>
+        <w:numPr>
+          <w:ilvl w:val="0"/>
+          <w:numId w:val="1005"/>
+        </w:numPr>
+        <w:pStyle w:val="Compact"/>
       </w:pPr>
       <w:r>
         <w:t xml:space="preserve">Integrating websockets in application frontend</w:t>
@@ -629,11 +647,11 @@
     </w:p>
     <w:p>
       <w:pPr>
-        <w:pStyle w:val="Compact"/>
-        <w:numPr>
-          <w:numId w:val="6"/>
-          <w:ilvl w:val="0"/>
-        </w:numPr>
+        <w:numPr>
+          <w:ilvl w:val="0"/>
+          <w:numId w:val="1005"/>
+        </w:numPr>
+        <w:pStyle w:val="Compact"/>
       </w:pPr>
       <w:r>
         <w:t xml:space="preserve">Reviewing contributor code</w:t>
@@ -641,11 +659,11 @@
     </w:p>
     <w:p>
       <w:pPr>
-        <w:pStyle w:val="Compact"/>
-        <w:numPr>
-          <w:numId w:val="6"/>
-          <w:ilvl w:val="0"/>
-        </w:numPr>
+        <w:numPr>
+          <w:ilvl w:val="0"/>
+          <w:numId w:val="1005"/>
+        </w:numPr>
+        <w:pStyle w:val="Compact"/>
       </w:pPr>
       <w:r>
         <w:t xml:space="preserve">Working 100% remote</w:t>
@@ -653,33 +671,33 @@
     </w:p>
     <w:p>
       <w:pPr>
-        <w:pStyle w:val="Compact"/>
-        <w:numPr>
-          <w:numId w:val="6"/>
-          <w:ilvl w:val="0"/>
-        </w:numPr>
+        <w:numPr>
+          <w:ilvl w:val="0"/>
+          <w:numId w:val="1005"/>
+        </w:numPr>
+        <w:pStyle w:val="Compact"/>
       </w:pPr>
       <w:r>
         <w:t xml:space="preserve">Agile</w:t>
       </w:r>
     </w:p>
-    <w:bookmarkStart w:id="31" w:name="okcupid-dating-website---frontend-engineer-november-2013---august-2016"/>
     <w:p>
       <w:pPr>
         <w:pStyle w:val="Heading4"/>
       </w:pPr>
+      <w:bookmarkStart w:id="30" w:name="Xb408494fa08dabd73bd84d8f4a0095eb0a5ea55"/>
       <w:r>
         <w:t xml:space="preserve">OKCupid (dating website) - Frontend Engineer, November 2013 - August 2016</w:t>
       </w:r>
-    </w:p>
-    <w:bookmarkEnd w:id="31"/>
-    <w:p>
-      <w:pPr>
-        <w:pStyle w:val="Compact"/>
-        <w:numPr>
-          <w:numId w:val="7"/>
-          <w:ilvl w:val="0"/>
-        </w:numPr>
+      <w:bookmarkEnd w:id="30"/>
+    </w:p>
+    <w:p>
+      <w:pPr>
+        <w:numPr>
+          <w:ilvl w:val="0"/>
+          <w:numId w:val="1006"/>
+        </w:numPr>
+        <w:pStyle w:val="Compact"/>
       </w:pPr>
       <w:r>
         <w:t xml:space="preserve">Building single-page and mutli-page web apps</w:t>
@@ -687,11 +705,11 @@
     </w:p>
     <w:p>
       <w:pPr>
-        <w:pStyle w:val="Compact"/>
-        <w:numPr>
-          <w:numId w:val="8"/>
-          <w:ilvl w:val="1"/>
-        </w:numPr>
+        <w:numPr>
+          <w:ilvl w:val="1"/>
+          <w:numId w:val="1007"/>
+        </w:numPr>
+        <w:pStyle w:val="Compact"/>
       </w:pPr>
       <w:r>
         <w:t xml:space="preserve">Using React and Angular</w:t>
@@ -699,11 +717,11 @@
     </w:p>
     <w:p>
       <w:pPr>
-        <w:pStyle w:val="Compact"/>
-        <w:numPr>
-          <w:numId w:val="8"/>
-          <w:ilvl w:val="1"/>
-        </w:numPr>
+        <w:numPr>
+          <w:ilvl w:val="1"/>
+          <w:numId w:val="1007"/>
+        </w:numPr>
+        <w:pStyle w:val="Compact"/>
       </w:pPr>
       <w:r>
         <w:t xml:space="preserve">responsible for entire dating site front end feature sets</w:t>
@@ -711,11 +729,11 @@
     </w:p>
     <w:p>
       <w:pPr>
-        <w:pStyle w:val="Compact"/>
-        <w:numPr>
-          <w:numId w:val="8"/>
-          <w:ilvl w:val="1"/>
-        </w:numPr>
+        <w:numPr>
+          <w:ilvl w:val="1"/>
+          <w:numId w:val="1007"/>
+        </w:numPr>
+        <w:pStyle w:val="Compact"/>
       </w:pPr>
       <w:r>
         <w:t xml:space="preserve">in both sole code owner and collaborative roles</w:t>
@@ -723,11 +741,11 @@
     </w:p>
     <w:p>
       <w:pPr>
-        <w:pStyle w:val="Compact"/>
-        <w:numPr>
-          <w:numId w:val="7"/>
-          <w:ilvl w:val="0"/>
-        </w:numPr>
+        <w:numPr>
+          <w:ilvl w:val="0"/>
+          <w:numId w:val="1006"/>
+        </w:numPr>
+        <w:pStyle w:val="Compact"/>
       </w:pPr>
       <w:r>
         <w:t xml:space="preserve">Developing features, such as</w:t>
@@ -735,11 +753,11 @@
     </w:p>
     <w:p>
       <w:pPr>
-        <w:pStyle w:val="Compact"/>
-        <w:numPr>
-          <w:numId w:val="9"/>
-          <w:ilvl w:val="1"/>
-        </w:numPr>
+        <w:numPr>
+          <w:ilvl w:val="1"/>
+          <w:numId w:val="1008"/>
+        </w:numPr>
+        <w:pStyle w:val="Compact"/>
       </w:pPr>
       <w:r>
         <w:t xml:space="preserve">complex business logic</w:t>
@@ -747,11 +765,11 @@
     </w:p>
     <w:p>
       <w:pPr>
-        <w:pStyle w:val="Compact"/>
-        <w:numPr>
-          <w:numId w:val="9"/>
-          <w:ilvl w:val="1"/>
-        </w:numPr>
+        <w:numPr>
+          <w:ilvl w:val="1"/>
+          <w:numId w:val="1008"/>
+        </w:numPr>
+        <w:pStyle w:val="Compact"/>
       </w:pPr>
       <w:r>
         <w:t xml:space="preserve">touch and swipe interaction</w:t>
@@ -759,11 +777,11 @@
     </w:p>
     <w:p>
       <w:pPr>
-        <w:pStyle w:val="Compact"/>
-        <w:numPr>
-          <w:numId w:val="9"/>
-          <w:ilvl w:val="1"/>
-        </w:numPr>
+        <w:numPr>
+          <w:ilvl w:val="1"/>
+          <w:numId w:val="1008"/>
+        </w:numPr>
+        <w:pStyle w:val="Compact"/>
       </w:pPr>
       <w:r>
         <w:t xml:space="preserve">infinite scroll</w:t>
@@ -771,11 +789,11 @@
     </w:p>
     <w:p>
       <w:pPr>
-        <w:pStyle w:val="Compact"/>
-        <w:numPr>
-          <w:numId w:val="9"/>
-          <w:ilvl w:val="1"/>
-        </w:numPr>
+        <w:numPr>
+          <w:ilvl w:val="1"/>
+          <w:numId w:val="1008"/>
+        </w:numPr>
+        <w:pStyle w:val="Compact"/>
       </w:pPr>
       <w:r>
         <w:t xml:space="preserve">pull to refresh</w:t>
@@ -783,11 +801,11 @@
     </w:p>
     <w:p>
       <w:pPr>
-        <w:pStyle w:val="Compact"/>
-        <w:numPr>
-          <w:numId w:val="9"/>
-          <w:ilvl w:val="1"/>
-        </w:numPr>
+        <w:numPr>
+          <w:ilvl w:val="1"/>
+          <w:numId w:val="1008"/>
+        </w:numPr>
+        <w:pStyle w:val="Compact"/>
       </w:pPr>
       <w:r>
         <w:t xml:space="preserve">pinch to zoom</w:t>
@@ -795,11 +813,11 @@
     </w:p>
     <w:p>
       <w:pPr>
-        <w:pStyle w:val="Compact"/>
-        <w:numPr>
-          <w:numId w:val="9"/>
-          <w:ilvl w:val="1"/>
-        </w:numPr>
+        <w:numPr>
+          <w:ilvl w:val="1"/>
+          <w:numId w:val="1008"/>
+        </w:numPr>
+        <w:pStyle w:val="Compact"/>
       </w:pPr>
       <w:r>
         <w:t xml:space="preserve">photo upload</w:t>
@@ -807,11 +825,11 @@
     </w:p>
     <w:p>
       <w:pPr>
-        <w:pStyle w:val="Compact"/>
-        <w:numPr>
-          <w:numId w:val="9"/>
-          <w:ilvl w:val="1"/>
-        </w:numPr>
+        <w:numPr>
+          <w:ilvl w:val="1"/>
+          <w:numId w:val="1008"/>
+        </w:numPr>
+        <w:pStyle w:val="Compact"/>
       </w:pPr>
       <w:r>
         <w:t xml:space="preserve">Instant chats and notifications with WebSockets</w:t>
@@ -819,11 +837,11 @@
     </w:p>
     <w:p>
       <w:pPr>
-        <w:pStyle w:val="Compact"/>
-        <w:numPr>
-          <w:numId w:val="9"/>
-          <w:ilvl w:val="1"/>
-        </w:numPr>
+        <w:numPr>
+          <w:ilvl w:val="1"/>
+          <w:numId w:val="1008"/>
+        </w:numPr>
+        <w:pStyle w:val="Compact"/>
       </w:pPr>
       <w:r>
         <w:t xml:space="preserve">Tinder-like card swiping interface</w:t>
@@ -831,11 +849,11 @@
     </w:p>
     <w:p>
       <w:pPr>
-        <w:pStyle w:val="Compact"/>
-        <w:numPr>
-          <w:numId w:val="9"/>
-          <w:ilvl w:val="1"/>
-        </w:numPr>
+        <w:numPr>
+          <w:ilvl w:val="1"/>
+          <w:numId w:val="1008"/>
+        </w:numPr>
+        <w:pStyle w:val="Compact"/>
       </w:pPr>
       <w:r>
         <w:t xml:space="preserve">animated screen transitions with 3D effects</w:t>
@@ -843,11 +861,11 @@
     </w:p>
     <w:p>
       <w:pPr>
-        <w:pStyle w:val="Compact"/>
-        <w:numPr>
-          <w:numId w:val="9"/>
-          <w:ilvl w:val="1"/>
-        </w:numPr>
+        <w:numPr>
+          <w:ilvl w:val="1"/>
+          <w:numId w:val="1008"/>
+        </w:numPr>
+        <w:pStyle w:val="Compact"/>
       </w:pPr>
       <w:r>
         <w:t xml:space="preserve">swipeable image galleries</w:t>
@@ -855,11 +873,11 @@
     </w:p>
     <w:p>
       <w:pPr>
-        <w:pStyle w:val="Compact"/>
-        <w:numPr>
-          <w:numId w:val="9"/>
-          <w:ilvl w:val="1"/>
-        </w:numPr>
+        <w:numPr>
+          <w:ilvl w:val="1"/>
+          <w:numId w:val="1008"/>
+        </w:numPr>
+        <w:pStyle w:val="Compact"/>
       </w:pPr>
       <w:r>
         <w:t xml:space="preserve">phone/tablet responsive</w:t>
@@ -867,11 +885,11 @@
     </w:p>
     <w:p>
       <w:pPr>
-        <w:pStyle w:val="Compact"/>
-        <w:numPr>
-          <w:numId w:val="9"/>
-          <w:ilvl w:val="1"/>
-        </w:numPr>
+        <w:numPr>
+          <w:ilvl w:val="1"/>
+          <w:numId w:val="1008"/>
+        </w:numPr>
+        <w:pStyle w:val="Compact"/>
       </w:pPr>
       <w:r>
         <w:t xml:space="preserve">geolocation</w:t>
@@ -879,11 +897,11 @@
     </w:p>
     <w:p>
       <w:pPr>
-        <w:pStyle w:val="Compact"/>
-        <w:numPr>
-          <w:numId w:val="9"/>
-          <w:ilvl w:val="1"/>
-        </w:numPr>
+        <w:numPr>
+          <w:ilvl w:val="1"/>
+          <w:numId w:val="1008"/>
+        </w:numPr>
+        <w:pStyle w:val="Compact"/>
       </w:pPr>
       <w:r>
         <w:t xml:space="preserve">sticky footers and headers</w:t>
@@ -891,11 +909,11 @@
     </w:p>
     <w:p>
       <w:pPr>
-        <w:pStyle w:val="Compact"/>
-        <w:numPr>
-          <w:numId w:val="9"/>
-          <w:ilvl w:val="1"/>
-        </w:numPr>
+        <w:numPr>
+          <w:ilvl w:val="1"/>
+          <w:numId w:val="1008"/>
+        </w:numPr>
+        <w:pStyle w:val="Compact"/>
       </w:pPr>
       <w:r>
         <w:t xml:space="preserve">lazy loading assets</w:t>
@@ -903,11 +921,11 @@
     </w:p>
     <w:p>
       <w:pPr>
-        <w:pStyle w:val="Compact"/>
-        <w:numPr>
-          <w:numId w:val="9"/>
-          <w:ilvl w:val="1"/>
-        </w:numPr>
+        <w:numPr>
+          <w:ilvl w:val="1"/>
+          <w:numId w:val="1008"/>
+        </w:numPr>
+        <w:pStyle w:val="Compact"/>
       </w:pPr>
       <w:r>
         <w:t xml:space="preserve">optimized load times via vanilla.js landing pages, on-demand asset loading, bundling, and compression</w:t>
@@ -915,11 +933,11 @@
     </w:p>
     <w:p>
       <w:pPr>
-        <w:pStyle w:val="Compact"/>
-        <w:numPr>
-          <w:numId w:val="9"/>
-          <w:ilvl w:val="1"/>
-        </w:numPr>
+        <w:numPr>
+          <w:ilvl w:val="1"/>
+          <w:numId w:val="1008"/>
+        </w:numPr>
+        <w:pStyle w:val="Compact"/>
       </w:pPr>
       <w:r>
         <w:t xml:space="preserve">unit tests</w:t>
@@ -927,11 +945,11 @@
     </w:p>
     <w:p>
       <w:pPr>
-        <w:pStyle w:val="Compact"/>
-        <w:numPr>
-          <w:numId w:val="7"/>
-          <w:ilvl w:val="0"/>
-        </w:numPr>
+        <w:numPr>
+          <w:ilvl w:val="0"/>
+          <w:numId w:val="1006"/>
+        </w:numPr>
+        <w:pStyle w:val="Compact"/>
       </w:pPr>
       <w:r>
         <w:t xml:space="preserve">Assembling Grunt development environment, including:</w:t>
@@ -939,11 +957,11 @@
     </w:p>
     <w:p>
       <w:pPr>
-        <w:pStyle w:val="Compact"/>
-        <w:numPr>
-          <w:numId w:val="10"/>
-          <w:ilvl w:val="1"/>
-        </w:numPr>
+        <w:numPr>
+          <w:ilvl w:val="1"/>
+          <w:numId w:val="1009"/>
+        </w:numPr>
+        <w:pStyle w:val="Compact"/>
       </w:pPr>
       <w:r>
         <w:t xml:space="preserve">localhost server</w:t>
@@ -951,11 +969,11 @@
     </w:p>
     <w:p>
       <w:pPr>
-        <w:pStyle w:val="Compact"/>
-        <w:numPr>
-          <w:numId w:val="10"/>
-          <w:ilvl w:val="1"/>
-        </w:numPr>
+        <w:numPr>
+          <w:ilvl w:val="1"/>
+          <w:numId w:val="1009"/>
+        </w:numPr>
+        <w:pStyle w:val="Compact"/>
       </w:pPr>
       <w:r>
         <w:t xml:space="preserve">remote debugging console</w:t>
@@ -963,11 +981,11 @@
     </w:p>
     <w:p>
       <w:pPr>
-        <w:pStyle w:val="Compact"/>
-        <w:numPr>
-          <w:numId w:val="10"/>
-          <w:ilvl w:val="1"/>
-        </w:numPr>
+        <w:numPr>
+          <w:ilvl w:val="1"/>
+          <w:numId w:val="1009"/>
+        </w:numPr>
+        <w:pStyle w:val="Compact"/>
       </w:pPr>
       <w:r>
         <w:t xml:space="preserve">effortless retina/non-retina spritesheet generation</w:t>
@@ -975,11 +993,11 @@
     </w:p>
     <w:p>
       <w:pPr>
-        <w:pStyle w:val="Compact"/>
-        <w:numPr>
-          <w:numId w:val="10"/>
-          <w:ilvl w:val="1"/>
-        </w:numPr>
+        <w:numPr>
+          <w:ilvl w:val="1"/>
+          <w:numId w:val="1009"/>
+        </w:numPr>
+        <w:pStyle w:val="Compact"/>
       </w:pPr>
       <w:r>
         <w:t xml:space="preserve">endpoint proxying</w:t>
@@ -987,11 +1005,11 @@
     </w:p>
     <w:p>
       <w:pPr>
-        <w:pStyle w:val="Compact"/>
-        <w:numPr>
-          <w:numId w:val="10"/>
-          <w:ilvl w:val="1"/>
-        </w:numPr>
+        <w:numPr>
+          <w:ilvl w:val="1"/>
+          <w:numId w:val="1009"/>
+        </w:numPr>
+        <w:pStyle w:val="Compact"/>
       </w:pPr>
       <w:r>
         <w:t xml:space="preserve">build and deployment scripts for a variety of asset servers, including AWS</w:t>
@@ -999,11 +1017,11 @@
     </w:p>
     <w:p>
       <w:pPr>
-        <w:pStyle w:val="Compact"/>
-        <w:numPr>
-          <w:numId w:val="10"/>
-          <w:ilvl w:val="1"/>
-        </w:numPr>
+        <w:numPr>
+          <w:ilvl w:val="1"/>
+          <w:numId w:val="1009"/>
+        </w:numPr>
+        <w:pStyle w:val="Compact"/>
       </w:pPr>
       <w:r>
         <w:t xml:space="preserve">cache-busting mechanisms</w:t>
@@ -1011,11 +1029,11 @@
     </w:p>
     <w:p>
       <w:pPr>
-        <w:pStyle w:val="Compact"/>
-        <w:numPr>
-          <w:numId w:val="10"/>
-          <w:ilvl w:val="1"/>
-        </w:numPr>
+        <w:numPr>
+          <w:ilvl w:val="1"/>
+          <w:numId w:val="1009"/>
+        </w:numPr>
+        <w:pStyle w:val="Compact"/>
       </w:pPr>
       <w:r>
         <w:t xml:space="preserve">asset compilation</w:t>
@@ -1023,11 +1041,11 @@
     </w:p>
     <w:p>
       <w:pPr>
-        <w:pStyle w:val="Compact"/>
-        <w:numPr>
-          <w:numId w:val="10"/>
-          <w:ilvl w:val="1"/>
-        </w:numPr>
+        <w:numPr>
+          <w:ilvl w:val="1"/>
+          <w:numId w:val="1009"/>
+        </w:numPr>
+        <w:pStyle w:val="Compact"/>
       </w:pPr>
       <w:r>
         <w:t xml:space="preserve">rollback functionality</w:t>
@@ -1035,11 +1053,11 @@
     </w:p>
     <w:p>
       <w:pPr>
-        <w:pStyle w:val="Compact"/>
-        <w:numPr>
-          <w:numId w:val="10"/>
-          <w:ilvl w:val="1"/>
-        </w:numPr>
+        <w:numPr>
+          <w:ilvl w:val="1"/>
+          <w:numId w:val="1009"/>
+        </w:numPr>
+        <w:pStyle w:val="Compact"/>
       </w:pPr>
       <w:r>
         <w:t xml:space="preserve">git integration</w:t>
@@ -1047,11 +1065,11 @@
     </w:p>
     <w:p>
       <w:pPr>
-        <w:pStyle w:val="Compact"/>
-        <w:numPr>
-          <w:numId w:val="7"/>
-          <w:ilvl w:val="0"/>
-        </w:numPr>
+        <w:numPr>
+          <w:ilvl w:val="0"/>
+          <w:numId w:val="1006"/>
+        </w:numPr>
+        <w:pStyle w:val="Compact"/>
       </w:pPr>
       <w:r>
         <w:t xml:space="preserve">Owning entire Git codebases</w:t>
@@ -1059,11 +1077,11 @@
     </w:p>
     <w:p>
       <w:pPr>
-        <w:pStyle w:val="Compact"/>
-        <w:numPr>
-          <w:numId w:val="7"/>
-          <w:ilvl w:val="0"/>
-        </w:numPr>
+        <w:numPr>
+          <w:ilvl w:val="0"/>
+          <w:numId w:val="1006"/>
+        </w:numPr>
+        <w:pStyle w:val="Compact"/>
       </w:pPr>
       <w:r>
         <w:t xml:space="preserve">Sharing Git codebases with other front-end engineers</w:t>
@@ -1071,11 +1089,11 @@
     </w:p>
     <w:p>
       <w:pPr>
-        <w:pStyle w:val="Compact"/>
-        <w:numPr>
-          <w:numId w:val="7"/>
-          <w:ilvl w:val="0"/>
-        </w:numPr>
+        <w:numPr>
+          <w:ilvl w:val="0"/>
+          <w:numId w:val="1006"/>
+        </w:numPr>
+        <w:pStyle w:val="Compact"/>
       </w:pPr>
       <w:r>
         <w:t xml:space="preserve">Conducting A/B tests</w:t>
@@ -1083,11 +1101,11 @@
     </w:p>
     <w:p>
       <w:pPr>
-        <w:pStyle w:val="Compact"/>
-        <w:numPr>
-          <w:numId w:val="7"/>
-          <w:ilvl w:val="0"/>
-        </w:numPr>
+        <w:numPr>
+          <w:ilvl w:val="0"/>
+          <w:numId w:val="1006"/>
+        </w:numPr>
+        <w:pStyle w:val="Compact"/>
       </w:pPr>
       <w:r>
         <w:t xml:space="preserve">Tweaking designs based on test results</w:t>
@@ -1095,11 +1113,11 @@
     </w:p>
     <w:p>
       <w:pPr>
-        <w:pStyle w:val="Compact"/>
-        <w:numPr>
-          <w:numId w:val="7"/>
-          <w:ilvl w:val="0"/>
-        </w:numPr>
+        <w:numPr>
+          <w:ilvl w:val="0"/>
+          <w:numId w:val="1006"/>
+        </w:numPr>
+        <w:pStyle w:val="Compact"/>
       </w:pPr>
       <w:r>
         <w:t xml:space="preserve">Organizing project roadmaps</w:t>
@@ -1107,11 +1125,11 @@
     </w:p>
     <w:p>
       <w:pPr>
-        <w:pStyle w:val="Compact"/>
-        <w:numPr>
-          <w:numId w:val="7"/>
-          <w:ilvl w:val="0"/>
-        </w:numPr>
+        <w:numPr>
+          <w:ilvl w:val="0"/>
+          <w:numId w:val="1006"/>
+        </w:numPr>
+        <w:pStyle w:val="Compact"/>
       </w:pPr>
       <w:r>
         <w:t xml:space="preserve">Transferring architecture and features between separate projects</w:t>
@@ -1119,11 +1137,11 @@
     </w:p>
     <w:p>
       <w:pPr>
-        <w:pStyle w:val="Compact"/>
-        <w:numPr>
-          <w:numId w:val="7"/>
-          <w:ilvl w:val="0"/>
-        </w:numPr>
+        <w:numPr>
+          <w:ilvl w:val="0"/>
+          <w:numId w:val="1006"/>
+        </w:numPr>
+        <w:pStyle w:val="Compact"/>
       </w:pPr>
       <w:r>
         <w:t xml:space="preserve">Writing detailed specification documents for backend developers</w:t>
@@ -1131,11 +1149,11 @@
     </w:p>
     <w:p>
       <w:pPr>
-        <w:pStyle w:val="Compact"/>
-        <w:numPr>
-          <w:numId w:val="7"/>
-          <w:ilvl w:val="0"/>
-        </w:numPr>
+        <w:numPr>
+          <w:ilvl w:val="0"/>
+          <w:numId w:val="1006"/>
+        </w:numPr>
+        <w:pStyle w:val="Compact"/>
       </w:pPr>
       <w:r>
         <w:t xml:space="preserve">Collaborating with backend developers on API modeling</w:t>
@@ -1143,11 +1161,11 @@
     </w:p>
     <w:p>
       <w:pPr>
-        <w:pStyle w:val="Compact"/>
-        <w:numPr>
-          <w:numId w:val="7"/>
-          <w:ilvl w:val="0"/>
-        </w:numPr>
+        <w:numPr>
+          <w:ilvl w:val="0"/>
+          <w:numId w:val="1006"/>
+        </w:numPr>
+        <w:pStyle w:val="Compact"/>
       </w:pPr>
       <w:r>
         <w:t xml:space="preserve">Collaborating closely with designers on product features</w:t>
@@ -1155,55 +1173,55 @@
     </w:p>
     <w:p>
       <w:pPr>
-        <w:pStyle w:val="Compact"/>
-        <w:numPr>
-          <w:numId w:val="7"/>
-          <w:ilvl w:val="0"/>
-        </w:numPr>
+        <w:numPr>
+          <w:ilvl w:val="0"/>
+          <w:numId w:val="1006"/>
+        </w:numPr>
+        <w:pStyle w:val="Compact"/>
       </w:pPr>
       <w:r>
         <w:t xml:space="preserve">Styling CSS with pixel perfect alignment against designer files</w:t>
       </w:r>
     </w:p>
-    <w:bookmarkStart w:id="32" w:name="bernieselfie.com-side-project---creator-july-2015---may-2017"/>
     <w:p>
       <w:pPr>
         <w:pStyle w:val="Heading4"/>
       </w:pPr>
+      <w:bookmarkStart w:id="31" w:name="X61a0fbb9c05314e8b03b3391c6337210443ccb0"/>
       <w:r>
         <w:t xml:space="preserve">BernieSelfie.com (side project) - creator, July 2015 - May 2017</w:t>
       </w:r>
-    </w:p>
-    <w:bookmarkEnd w:id="32"/>
-    <w:p>
-      <w:pPr>
-        <w:pStyle w:val="Compact"/>
-        <w:numPr>
-          <w:numId w:val="11"/>
-          <w:ilvl w:val="0"/>
-        </w:numPr>
+      <w:bookmarkEnd w:id="31"/>
+    </w:p>
+    <w:p>
+      <w:pPr>
+        <w:numPr>
+          <w:ilvl w:val="0"/>
+          <w:numId w:val="1010"/>
+        </w:numPr>
+        <w:pStyle w:val="Compact"/>
       </w:pPr>
       <w:r>
         <w:t xml:space="preserve">creating a website that helps people combine their photos with campaign graphics and share the result on social media</w:t>
       </w:r>
     </w:p>
-    <w:bookmarkStart w:id="33" w:name="viggle-inc.-second-screen-app---senior-web-javascript-engineer-april-2013---october-2013"/>
     <w:p>
       <w:pPr>
         <w:pStyle w:val="Heading4"/>
       </w:pPr>
-      <w:r>
-        <w:t xml:space="preserve">Viggle Inc. (second screen app) - Senior Web / Javascript Engineer, April 2013 - October 2013</w:t>
-      </w:r>
-    </w:p>
-    <w:bookmarkEnd w:id="33"/>
-    <w:p>
-      <w:pPr>
-        <w:pStyle w:val="Compact"/>
-        <w:numPr>
-          <w:numId w:val="12"/>
-          <w:ilvl w:val="0"/>
-        </w:numPr>
+      <w:bookmarkStart w:id="32" w:name="X2bbc1e4cf6ec472f5cf596f16d48de6560d6eb3"/>
+      <w:r>
+        <w:t xml:space="preserve">Viggle Inc. (second screen app) - Senior Web / Javascript Engineer, April 2013 - October 2013</w:t>
+      </w:r>
+      <w:bookmarkEnd w:id="32"/>
+    </w:p>
+    <w:p>
+      <w:pPr>
+        <w:numPr>
+          <w:ilvl w:val="0"/>
+          <w:numId w:val="1011"/>
+        </w:numPr>
+        <w:pStyle w:val="Compact"/>
       </w:pPr>
       <w:r>
         <w:t xml:space="preserve">Owning the Angular codebase for two single page apps</w:t>
@@ -1211,11 +1229,11 @@
     </w:p>
     <w:p>
       <w:pPr>
-        <w:pStyle w:val="Compact"/>
-        <w:numPr>
-          <w:numId w:val="12"/>
-          <w:ilvl w:val="0"/>
-        </w:numPr>
+        <w:numPr>
+          <w:ilvl w:val="0"/>
+          <w:numId w:val="1011"/>
+        </w:numPr>
+        <w:pStyle w:val="Compact"/>
       </w:pPr>
       <w:r>
         <w:t xml:space="preserve">Delegating tasks to other frontend engineers</w:t>
@@ -1223,11 +1241,11 @@
     </w:p>
     <w:p>
       <w:pPr>
-        <w:pStyle w:val="Compact"/>
-        <w:numPr>
-          <w:numId w:val="12"/>
-          <w:ilvl w:val="0"/>
-        </w:numPr>
+        <w:numPr>
+          <w:ilvl w:val="0"/>
+          <w:numId w:val="1011"/>
+        </w:numPr>
+        <w:pStyle w:val="Compact"/>
       </w:pPr>
       <w:r>
         <w:t xml:space="preserve">Coordinating production deployment with backend</w:t>
@@ -1235,33 +1253,33 @@
     </w:p>
     <w:p>
       <w:pPr>
-        <w:pStyle w:val="Compact"/>
-        <w:numPr>
-          <w:numId w:val="12"/>
-          <w:ilvl w:val="0"/>
-        </w:numPr>
+        <w:numPr>
+          <w:ilvl w:val="0"/>
+          <w:numId w:val="1011"/>
+        </w:numPr>
+        <w:pStyle w:val="Compact"/>
       </w:pPr>
       <w:r>
         <w:t xml:space="preserve">Estimating tasks, researching technology, and planning for future initiatives</w:t>
       </w:r>
     </w:p>
-    <w:bookmarkStart w:id="34" w:name="blaboid-inc.-startup---entrepreneur-november-2010---april-2013"/>
     <w:p>
       <w:pPr>
         <w:pStyle w:val="Heading4"/>
       </w:pPr>
-      <w:r>
-        <w:t xml:space="preserve">Blaboid Inc. (startup) - Entrepreneur, November 2010 - April 2013</w:t>
-      </w:r>
-    </w:p>
-    <w:bookmarkEnd w:id="34"/>
-    <w:p>
-      <w:pPr>
-        <w:pStyle w:val="Compact"/>
-        <w:numPr>
-          <w:numId w:val="13"/>
-          <w:ilvl w:val="0"/>
-        </w:numPr>
+      <w:bookmarkStart w:id="33" w:name="X72e3f834270923b0f1bfedc2a37703a41882aea"/>
+      <w:r>
+        <w:t xml:space="preserve">Blaboid Inc. (startup) - Entrepreneur, November 2010 - April 2013</w:t>
+      </w:r>
+      <w:bookmarkEnd w:id="33"/>
+    </w:p>
+    <w:p>
+      <w:pPr>
+        <w:numPr>
+          <w:ilvl w:val="0"/>
+          <w:numId w:val="1012"/>
+        </w:numPr>
+        <w:pStyle w:val="Compact"/>
       </w:pPr>
       <w:r>
         <w:t xml:space="preserve">Launching a social networking platform</w:t>
@@ -1269,11 +1287,11 @@
     </w:p>
     <w:p>
       <w:pPr>
-        <w:pStyle w:val="Compact"/>
-        <w:numPr>
-          <w:numId w:val="13"/>
-          <w:ilvl w:val="0"/>
-        </w:numPr>
+        <w:numPr>
+          <w:ilvl w:val="0"/>
+          <w:numId w:val="1012"/>
+        </w:numPr>
+        <w:pStyle w:val="Compact"/>
       </w:pPr>
       <w:r>
         <w:t xml:space="preserve">Coordinating business needs with lawyer, accountant, and consultants</w:t>
@@ -1281,33 +1299,33 @@
     </w:p>
     <w:p>
       <w:pPr>
-        <w:pStyle w:val="Compact"/>
-        <w:numPr>
-          <w:numId w:val="13"/>
-          <w:ilvl w:val="0"/>
-        </w:numPr>
+        <w:numPr>
+          <w:ilvl w:val="0"/>
+          <w:numId w:val="1012"/>
+        </w:numPr>
+        <w:pStyle w:val="Compact"/>
       </w:pPr>
       <w:r>
         <w:t xml:space="preserve">Developing the platform, consisting of a single page HTML5 Backbone mobile web app with user generated content, hosted on Amazon, with PHP/MySQL backend</w:t>
       </w:r>
     </w:p>
-    <w:bookmarkStart w:id="35" w:name="alexander-interactive-agency---frontend-web-developer-may-2011---march-2012"/>
     <w:p>
       <w:pPr>
         <w:pStyle w:val="Heading4"/>
       </w:pPr>
+      <w:bookmarkStart w:id="34" w:name="X9c77a8d0e4a8563f359ddaf21b47bae5788418e"/>
       <w:r>
         <w:t xml:space="preserve">Alexander Interactive (agency) - Frontend Web Developer, May 2011 - March 2012</w:t>
       </w:r>
-    </w:p>
-    <w:bookmarkEnd w:id="35"/>
-    <w:p>
-      <w:pPr>
-        <w:pStyle w:val="Compact"/>
-        <w:numPr>
-          <w:numId w:val="14"/>
-          <w:ilvl w:val="0"/>
-        </w:numPr>
+      <w:bookmarkEnd w:id="34"/>
+    </w:p>
+    <w:p>
+      <w:pPr>
+        <w:numPr>
+          <w:ilvl w:val="0"/>
+          <w:numId w:val="1013"/>
+        </w:numPr>
+        <w:pStyle w:val="Compact"/>
       </w:pPr>
       <w:r>
         <w:t xml:space="preserve">Serving E-commerce clients such as Lowe’s Home Improvement and Adorama</w:t>
@@ -1315,11 +1333,11 @@
     </w:p>
     <w:p>
       <w:pPr>
-        <w:pStyle w:val="Compact"/>
-        <w:numPr>
-          <w:numId w:val="14"/>
-          <w:ilvl w:val="0"/>
-        </w:numPr>
+        <w:numPr>
+          <w:ilvl w:val="0"/>
+          <w:numId w:val="1013"/>
+        </w:numPr>
+        <w:pStyle w:val="Compact"/>
       </w:pPr>
       <w:r>
         <w:t xml:space="preserve">Doing agile with daily scrum calls, sprint planning/review, and demos for executive product owners</w:t>
@@ -1327,11 +1345,11 @@
     </w:p>
     <w:p>
       <w:pPr>
-        <w:pStyle w:val="Compact"/>
-        <w:numPr>
-          <w:numId w:val="14"/>
-          <w:ilvl w:val="0"/>
-        </w:numPr>
+        <w:numPr>
+          <w:ilvl w:val="0"/>
+          <w:numId w:val="1013"/>
+        </w:numPr>
+        <w:pStyle w:val="Compact"/>
       </w:pPr>
       <w:r>
         <w:t xml:space="preserve">Flying to client corporate headquarters for onsite consulting</w:t>
@@ -1339,33 +1357,33 @@
     </w:p>
     <w:p>
       <w:pPr>
-        <w:pStyle w:val="Compact"/>
-        <w:numPr>
-          <w:numId w:val="14"/>
-          <w:ilvl w:val="0"/>
-        </w:numPr>
+        <w:numPr>
+          <w:ilvl w:val="0"/>
+          <w:numId w:val="1013"/>
+        </w:numPr>
+        <w:pStyle w:val="Compact"/>
       </w:pPr>
       <w:r>
         <w:t xml:space="preserve">Working with distributed team members via Skype and email</w:t>
       </w:r>
     </w:p>
-    <w:bookmarkStart w:id="36" w:name="kickappskit-digital-agency---frontend-web-developer-october-2010---may-2011"/>
     <w:p>
       <w:pPr>
         <w:pStyle w:val="Heading4"/>
       </w:pPr>
+      <w:bookmarkStart w:id="35" w:name="X6982ad23c4fc70e5b89cfbe5eaad05c4950d65d"/>
       <w:r>
         <w:t xml:space="preserve">KickApps/Kit Digital (agency) - Frontend Web Developer, October 2010 - May 2011</w:t>
       </w:r>
-    </w:p>
-    <w:bookmarkEnd w:id="36"/>
-    <w:p>
-      <w:pPr>
-        <w:pStyle w:val="Compact"/>
-        <w:numPr>
-          <w:numId w:val="15"/>
-          <w:ilvl w:val="0"/>
-        </w:numPr>
+      <w:bookmarkEnd w:id="35"/>
+    </w:p>
+    <w:p>
+      <w:pPr>
+        <w:numPr>
+          <w:ilvl w:val="0"/>
+          <w:numId w:val="1014"/>
+        </w:numPr>
+        <w:pStyle w:val="Compact"/>
       </w:pPr>
       <w:r>
         <w:t xml:space="preserve">Developing social portals for such clients as:</w:t>
@@ -1373,11 +1391,11 @@
     </w:p>
     <w:p>
       <w:pPr>
-        <w:pStyle w:val="Compact"/>
-        <w:numPr>
-          <w:numId w:val="16"/>
-          <w:ilvl w:val="1"/>
-        </w:numPr>
+        <w:numPr>
+          <w:ilvl w:val="1"/>
+          <w:numId w:val="1015"/>
+        </w:numPr>
+        <w:pStyle w:val="Compact"/>
       </w:pPr>
       <w:r>
         <w:t xml:space="preserve">The Doctor Oz TV Show</w:t>
@@ -1385,11 +1403,11 @@
     </w:p>
     <w:p>
       <w:pPr>
-        <w:pStyle w:val="Compact"/>
-        <w:numPr>
-          <w:numId w:val="16"/>
-          <w:ilvl w:val="1"/>
-        </w:numPr>
+        <w:numPr>
+          <w:ilvl w:val="1"/>
+          <w:numId w:val="1015"/>
+        </w:numPr>
+        <w:pStyle w:val="Compact"/>
       </w:pPr>
       <w:r>
         <w:t xml:space="preserve">MIT University</w:t>
@@ -1397,11 +1415,11 @@
     </w:p>
     <w:p>
       <w:pPr>
-        <w:pStyle w:val="Compact"/>
-        <w:numPr>
-          <w:numId w:val="16"/>
-          <w:ilvl w:val="1"/>
-        </w:numPr>
+        <w:numPr>
+          <w:ilvl w:val="1"/>
+          <w:numId w:val="1015"/>
+        </w:numPr>
+        <w:pStyle w:val="Compact"/>
       </w:pPr>
       <w:r>
         <w:t xml:space="preserve">Penguin publishers</w:t>
@@ -1409,11 +1427,11 @@
     </w:p>
     <w:p>
       <w:pPr>
-        <w:pStyle w:val="Compact"/>
-        <w:numPr>
-          <w:numId w:val="16"/>
-          <w:ilvl w:val="1"/>
-        </w:numPr>
+        <w:numPr>
+          <w:ilvl w:val="1"/>
+          <w:numId w:val="1015"/>
+        </w:numPr>
+        <w:pStyle w:val="Compact"/>
       </w:pPr>
       <w:r>
         <w:t xml:space="preserve">Book Of Cool</w:t>
@@ -1421,11 +1439,11 @@
     </w:p>
     <w:p>
       <w:pPr>
-        <w:pStyle w:val="Compact"/>
-        <w:numPr>
-          <w:numId w:val="16"/>
-          <w:ilvl w:val="1"/>
-        </w:numPr>
+        <w:numPr>
+          <w:ilvl w:val="1"/>
+          <w:numId w:val="1015"/>
+        </w:numPr>
+        <w:pStyle w:val="Compact"/>
       </w:pPr>
       <w:r>
         <w:t xml:space="preserve">Squabbler</w:t>
@@ -1433,11 +1451,11 @@
     </w:p>
     <w:p>
       <w:pPr>
-        <w:pStyle w:val="Compact"/>
-        <w:numPr>
-          <w:numId w:val="16"/>
-          <w:ilvl w:val="1"/>
-        </w:numPr>
+        <w:numPr>
+          <w:ilvl w:val="1"/>
+          <w:numId w:val="1015"/>
+        </w:numPr>
+        <w:pStyle w:val="Compact"/>
       </w:pPr>
       <w:r>
         <w:t xml:space="preserve">Sharecare</w:t>
@@ -1445,11 +1463,11 @@
     </w:p>
     <w:p>
       <w:pPr>
-        <w:pStyle w:val="Compact"/>
-        <w:numPr>
-          <w:numId w:val="16"/>
-          <w:ilvl w:val="1"/>
-        </w:numPr>
+        <w:numPr>
+          <w:ilvl w:val="1"/>
+          <w:numId w:val="1015"/>
+        </w:numPr>
+        <w:pStyle w:val="Compact"/>
       </w:pPr>
       <w:r>
         <w:t xml:space="preserve">Leap4Life</w:t>
@@ -1457,55 +1475,55 @@
     </w:p>
     <w:p>
       <w:pPr>
-        <w:pStyle w:val="Compact"/>
-        <w:numPr>
-          <w:numId w:val="15"/>
-          <w:ilvl w:val="0"/>
-        </w:numPr>
+        <w:numPr>
+          <w:ilvl w:val="0"/>
+          <w:numId w:val="1014"/>
+        </w:numPr>
+        <w:pStyle w:val="Compact"/>
       </w:pPr>
       <w:r>
         <w:t xml:space="preserve">Working with distributed team members via Skype and email</w:t>
       </w:r>
     </w:p>
-    <w:bookmarkStart w:id="37" w:name="rail-europe-travel-website---web-designer-october-2006---october-2010"/>
     <w:p>
       <w:pPr>
         <w:pStyle w:val="Heading4"/>
       </w:pPr>
+      <w:bookmarkStart w:id="36" w:name="X848a97effd3461dc4f1524c8052cd99357f10f2"/>
       <w:r>
         <w:t xml:space="preserve">Rail Europe (travel website) - Web designer, October 2006 - October 2010</w:t>
       </w:r>
-    </w:p>
-    <w:bookmarkEnd w:id="37"/>
-    <w:p>
-      <w:pPr>
-        <w:pStyle w:val="Compact"/>
-        <w:numPr>
-          <w:numId w:val="17"/>
-          <w:ilvl w:val="0"/>
-        </w:numPr>
+      <w:bookmarkEnd w:id="36"/>
+    </w:p>
+    <w:p>
+      <w:pPr>
+        <w:numPr>
+          <w:ilvl w:val="0"/>
+          <w:numId w:val="1016"/>
+        </w:numPr>
+        <w:pStyle w:val="Compact"/>
       </w:pPr>
       <w:r>
         <w:t xml:space="preserve">developing mobile and desktop e-commerce web frontend</w:t>
       </w:r>
     </w:p>
-    <w:bookmarkStart w:id="38" w:name="epoch-band---guitarist-september-2003---october-2006"/>
     <w:p>
       <w:pPr>
         <w:pStyle w:val="Heading4"/>
       </w:pPr>
+      <w:bookmarkStart w:id="37" w:name="Xe6f9cfb635cd339096b16bccdc3278309e8e46d"/>
       <w:r>
         <w:t xml:space="preserve">Epoch (band) - Guitarist, September 2003 - October 2006</w:t>
       </w:r>
-    </w:p>
-    <w:bookmarkEnd w:id="38"/>
-    <w:p>
-      <w:pPr>
-        <w:pStyle w:val="Compact"/>
-        <w:numPr>
-          <w:numId w:val="18"/>
-          <w:ilvl w:val="0"/>
-        </w:numPr>
+      <w:bookmarkEnd w:id="37"/>
+    </w:p>
+    <w:p>
+      <w:pPr>
+        <w:numPr>
+          <w:ilvl w:val="0"/>
+          <w:numId w:val="1017"/>
+        </w:numPr>
+        <w:pStyle w:val="Compact"/>
       </w:pPr>
       <w:r>
         <w:t xml:space="preserve">writing songs</w:t>
@@ -1513,11 +1531,11 @@
     </w:p>
     <w:p>
       <w:pPr>
-        <w:pStyle w:val="Compact"/>
-        <w:numPr>
-          <w:numId w:val="18"/>
-          <w:ilvl w:val="0"/>
-        </w:numPr>
+        <w:numPr>
+          <w:ilvl w:val="0"/>
+          <w:numId w:val="1017"/>
+        </w:numPr>
+        <w:pStyle w:val="Compact"/>
       </w:pPr>
       <w:r>
         <w:t xml:space="preserve">engineering audio</w:t>
@@ -1525,11 +1543,11 @@
     </w:p>
     <w:p>
       <w:pPr>
-        <w:pStyle w:val="Compact"/>
-        <w:numPr>
-          <w:numId w:val="18"/>
-          <w:ilvl w:val="0"/>
-        </w:numPr>
+        <w:numPr>
+          <w:ilvl w:val="0"/>
+          <w:numId w:val="1017"/>
+        </w:numPr>
+        <w:pStyle w:val="Compact"/>
       </w:pPr>
       <w:r>
         <w:t xml:space="preserve">producing albums</w:t>
@@ -1537,11 +1555,11 @@
     </w:p>
     <w:p>
       <w:pPr>
-        <w:pStyle w:val="Compact"/>
-        <w:numPr>
-          <w:numId w:val="18"/>
-          <w:ilvl w:val="0"/>
-        </w:numPr>
+        <w:numPr>
+          <w:ilvl w:val="0"/>
+          <w:numId w:val="1017"/>
+        </w:numPr>
+        <w:pStyle w:val="Compact"/>
       </w:pPr>
       <w:r>
         <w:t xml:space="preserve">performing shows</w:t>
@@ -1549,11 +1567,11 @@
     </w:p>
     <w:p>
       <w:pPr>
-        <w:pStyle w:val="Compact"/>
-        <w:numPr>
-          <w:numId w:val="18"/>
-          <w:ilvl w:val="0"/>
-        </w:numPr>
+        <w:numPr>
+          <w:ilvl w:val="0"/>
+          <w:numId w:val="1017"/>
+        </w:numPr>
+        <w:pStyle w:val="Compact"/>
       </w:pPr>
       <w:r>
         <w:t xml:space="preserve">building and programming electronic instruments</w:t>
@@ -1561,33 +1579,33 @@
     </w:p>
     <w:p>
       <w:pPr>
-        <w:pStyle w:val="Compact"/>
-        <w:numPr>
-          <w:numId w:val="18"/>
-          <w:ilvl w:val="0"/>
-        </w:numPr>
+        <w:numPr>
+          <w:ilvl w:val="0"/>
+          <w:numId w:val="1017"/>
+        </w:numPr>
+        <w:pStyle w:val="Compact"/>
       </w:pPr>
       <w:r>
         <w:t xml:space="preserve">creating the band’s website</w:t>
       </w:r>
     </w:p>
-    <w:bookmarkStart w:id="39" w:name="regeneron-pharmaceuticals---graphic-designer-july-2000---october-2005"/>
     <w:p>
       <w:pPr>
         <w:pStyle w:val="Heading4"/>
       </w:pPr>
+      <w:bookmarkStart w:id="38" w:name="X765b5b2b88ef613310b28ed2ebdc2bb1fb0a3d5"/>
       <w:r>
         <w:t xml:space="preserve">Regeneron (pharmaceuticals) - Graphic designer, July 2000 - October 2005</w:t>
       </w:r>
-    </w:p>
-    <w:bookmarkEnd w:id="39"/>
-    <w:p>
-      <w:pPr>
-        <w:pStyle w:val="Compact"/>
-        <w:numPr>
-          <w:numId w:val="19"/>
-          <w:ilvl w:val="0"/>
-        </w:numPr>
+      <w:bookmarkEnd w:id="38"/>
+    </w:p>
+    <w:p>
+      <w:pPr>
+        <w:numPr>
+          <w:ilvl w:val="0"/>
+          <w:numId w:val="1018"/>
+        </w:numPr>
+        <w:pStyle w:val="Compact"/>
       </w:pPr>
       <w:r>
         <w:t xml:space="preserve">Designing logos, banners, posters, fliers and presentation materials</w:t>
@@ -1595,11 +1613,11 @@
     </w:p>
     <w:p>
       <w:pPr>
-        <w:pStyle w:val="Compact"/>
-        <w:numPr>
-          <w:numId w:val="19"/>
-          <w:ilvl w:val="0"/>
-        </w:numPr>
+        <w:numPr>
+          <w:ilvl w:val="0"/>
+          <w:numId w:val="1018"/>
+        </w:numPr>
+        <w:pStyle w:val="Compact"/>
       </w:pPr>
       <w:r>
         <w:t xml:space="preserve">Preparing images for patent submission</w:t>
@@ -1607,11 +1625,11 @@
     </w:p>
     <w:p>
       <w:pPr>
-        <w:pStyle w:val="Compact"/>
-        <w:numPr>
-          <w:numId w:val="19"/>
-          <w:ilvl w:val="0"/>
-        </w:numPr>
+        <w:numPr>
+          <w:ilvl w:val="0"/>
+          <w:numId w:val="1018"/>
+        </w:numPr>
+        <w:pStyle w:val="Compact"/>
       </w:pPr>
       <w:r>
         <w:t xml:space="preserve">Formatting scientific imagery for journal publication</w:t>
@@ -1624,33 +1642,513 @@
         </w:pict>
       </w:r>
     </w:p>
-    <w:bookmarkStart w:id="40" w:name="education"/>
     <w:p>
       <w:pPr>
         <w:pStyle w:val="Heading2"/>
       </w:pPr>
+      <w:bookmarkStart w:id="39" w:name="education"/>
       <w:r>
         <w:t xml:space="preserve">Education</w:t>
       </w:r>
-    </w:p>
-    <w:bookmarkEnd w:id="40"/>
-    <w:p>
+      <w:bookmarkEnd w:id="39"/>
+    </w:p>
+    <w:p>
+      <w:pPr>
+        <w:pStyle w:val="FirstParagraph"/>
+      </w:pPr>
       <w:r>
         <w:t xml:space="preserve">2003 Ithaca College, Ithaca NY, Bachelor of Arts, Philosophy Major</w:t>
       </w:r>
     </w:p>
+    <w:sectPr>
+      <w:pgSz w:w="12240" w:h="15840"/>
+      <w:pgMar w:top="1440" w:right="1800" w:bottom="1440" w:left="1800" w:header="720" w:footer="720" w:gutter="0"/>
+      <w:cols w:space="720"/>
+      <w:docGrid w:linePitch="360"/>
+    </w:sectPr>
   </w:body>
 </w:document>
 </file>
 
+<file path=word/comments.xml><?xml version="1.0" encoding="utf-8"?>
+<w:comments xmlns:w="http://schemas.openxmlformats.org/wordprocessingml/2006/main" xmlns:m="http://schemas.openxmlformats.org/officeDocument/2006/math" xmlns:r="http://schemas.openxmlformats.org/officeDocument/2006/relationships" xmlns:o="urn:schemas-microsoft-com:office:office" xmlns:v="urn:schemas-microsoft-com:vml" xmlns:w10="urn:schemas-microsoft-com:office:word" xmlns:a="http://schemas.openxmlformats.org/drawingml/2006/main" xmlns:pic="http://schemas.openxmlformats.org/drawingml/2006/picture" xmlns:wp="http://schemas.openxmlformats.org/drawingml/2006/wordprocessingDrawing"/>
+</file>
+
 <file path=word/footnotes.xml><?xml version="1.0" encoding="utf-8"?>
-<w:footnotes xmlns:w="http://schemas.openxmlformats.org/wordprocessingml/2006/main" xmlns:m="http://schemas.openxmlformats.org/officeDocument/2006/math" xmlns:r="http://schemas.openxmlformats.org/officeDocument/2006/relationships" xmlns:o="urn:schemas-microsoft-com:office:office" xmlns:v="urn:schemas-microsoft-com:vml" xmlns:w10="urn:schemas-microsoft-com:office:word" xmlns:a="http://schemas.openxmlformats.org/drawingml/2006/main" xmlns:pic="http://schemas.openxmlformats.org/drawingml/2006/picture" xmlns:wp="http://schemas.openxmlformats.org/drawingml/2006/wordprocessingDrawing"/>
+<w:footnotes xmlns:w="http://schemas.openxmlformats.org/wordprocessingml/2006/main" xmlns:m="http://schemas.openxmlformats.org/officeDocument/2006/math" xmlns:r="http://schemas.openxmlformats.org/officeDocument/2006/relationships" xmlns:o="urn:schemas-microsoft-com:office:office" xmlns:v="urn:schemas-microsoft-com:vml" xmlns:w10="urn:schemas-microsoft-com:office:word" xmlns:a="http://schemas.openxmlformats.org/drawingml/2006/main" xmlns:pic="http://schemas.openxmlformats.org/drawingml/2006/picture" xmlns:wp="http://schemas.openxmlformats.org/drawingml/2006/wordprocessingDrawing">
+  <w:footnote w:type="continuationSeparator" w:id="0">
+    <w:p>
+      <w:r>
+        <w:continuationSeparator/>
+      </w:r>
+    </w:p>
+  </w:footnote>
+  <w:footnote w:type="separator" w:id="-1">
+    <w:p>
+      <w:r>
+        <w:separator/>
+      </w:r>
+    </w:p>
+  </w:footnote>
+</w:footnotes>
 </file>
 
 <file path=word/numbering.xml><?xml version="1.0" encoding="utf-8"?>
-<w:numbering xmlns:w="http://schemas.openxmlformats.org/wordprocessingml/2006/main">
+<w:numbering xmlns:wpc="http://schemas.microsoft.com/office/word/2010/wordprocessingCanvas" xmlns:mo="http://schemas.microsoft.com/office/mac/office/2008/main" xmlns:mc="http://schemas.openxmlformats.org/markup-compatibility/2006" xmlns:mv="urn:schemas-microsoft-com:mac:vml" xmlns:o="urn:schemas-microsoft-com:office:office" xmlns:r="http://schemas.openxmlformats.org/officeDocument/2006/relationships" xmlns:m="http://schemas.openxmlformats.org/officeDocument/2006/math" xmlns:v="urn:schemas-microsoft-com:vml" xmlns:wp14="http://schemas.microsoft.com/office/word/2010/wordprocessingDrawing" xmlns:wp="http://schemas.openxmlformats.org/drawingml/2006/wordprocessingDrawing" xmlns:w10="urn:schemas-microsoft-com:office:word" xmlns:w="http://schemas.openxmlformats.org/wordprocessingml/2006/main" xmlns:w14="http://schemas.microsoft.com/office/word/2010/wordml" xmlns:wpg="http://schemas.microsoft.com/office/word/2010/wordprocessingGroup" xmlns:wpi="http://schemas.microsoft.com/office/word/2010/wordprocessingInk" xmlns:wne="http://schemas.microsoft.com/office/word/2006/wordml" xmlns:wps="http://schemas.microsoft.com/office/word/2010/wordprocessingShape" mc:Ignorable="w14 wp14">
   <w:abstractNum w:abstractNumId="0">
-    <w:nsid w:val="12a8f493"/>
+    <w:nsid w:val="013E588C"/>
+    <w:multiLevelType w:val="hybridMultilevel"/>
+    <w:tmpl w:val="7974D554"/>
+    <w:lvl w:ilvl="0" w:tplc="04090001">
+      <w:start w:val="1"/>
+      <w:numFmt w:val="bullet"/>
+      <w:lvlText w:val=""/>
+      <w:lvlJc w:val="left"/>
+      <w:pPr>
+        <w:ind w:left="720" w:hanging="360"/>
+      </w:pPr>
+      <w:rPr>
+        <w:rFonts w:ascii="Symbol" w:hAnsi="Symbol" w:hint="default"/>
+      </w:rPr>
+    </w:lvl>
+    <w:lvl w:ilvl="1" w:tplc="04090003" w:tentative="1">
+      <w:start w:val="1"/>
+      <w:numFmt w:val="bullet"/>
+      <w:lvlText w:val="o"/>
+      <w:lvlJc w:val="left"/>
+      <w:pPr>
+        <w:ind w:left="1440" w:hanging="360"/>
+      </w:pPr>
+      <w:rPr>
+        <w:rFonts w:ascii="Courier New" w:hAnsi="Courier New" w:hint="default"/>
+      </w:rPr>
+    </w:lvl>
+    <w:lvl w:ilvl="2" w:tplc="04090005" w:tentative="1">
+      <w:start w:val="1"/>
+      <w:numFmt w:val="bullet"/>
+      <w:lvlText w:val=""/>
+      <w:lvlJc w:val="left"/>
+      <w:pPr>
+        <w:ind w:left="2160" w:hanging="360"/>
+      </w:pPr>
+      <w:rPr>
+        <w:rFonts w:ascii="Wingdings" w:hAnsi="Wingdings" w:hint="default"/>
+      </w:rPr>
+    </w:lvl>
+    <w:lvl w:ilvl="3" w:tplc="04090001" w:tentative="1">
+      <w:start w:val="1"/>
+      <w:numFmt w:val="bullet"/>
+      <w:lvlText w:val=""/>
+      <w:lvlJc w:val="left"/>
+      <w:pPr>
+        <w:ind w:left="2880" w:hanging="360"/>
+      </w:pPr>
+      <w:rPr>
+        <w:rFonts w:ascii="Symbol" w:hAnsi="Symbol" w:hint="default"/>
+      </w:rPr>
+    </w:lvl>
+    <w:lvl w:ilvl="4" w:tplc="04090003" w:tentative="1">
+      <w:start w:val="1"/>
+      <w:numFmt w:val="bullet"/>
+      <w:lvlText w:val="o"/>
+      <w:lvlJc w:val="left"/>
+      <w:pPr>
+        <w:ind w:left="3600" w:hanging="360"/>
+      </w:pPr>
+      <w:rPr>
+        <w:rFonts w:ascii="Courier New" w:hAnsi="Courier New" w:hint="default"/>
+      </w:rPr>
+    </w:lvl>
+    <w:lvl w:ilvl="5" w:tplc="04090005" w:tentative="1">
+      <w:start w:val="1"/>
+      <w:numFmt w:val="bullet"/>
+      <w:lvlText w:val=""/>
+      <w:lvlJc w:val="left"/>
+      <w:pPr>
+        <w:ind w:left="4320" w:hanging="360"/>
+      </w:pPr>
+      <w:rPr>
+        <w:rFonts w:ascii="Wingdings" w:hAnsi="Wingdings" w:hint="default"/>
+      </w:rPr>
+    </w:lvl>
+    <w:lvl w:ilvl="6" w:tplc="04090001" w:tentative="1">
+      <w:start w:val="1"/>
+      <w:numFmt w:val="bullet"/>
+      <w:lvlText w:val=""/>
+      <w:lvlJc w:val="left"/>
+      <w:pPr>
+        <w:ind w:left="5040" w:hanging="360"/>
+      </w:pPr>
+      <w:rPr>
+        <w:rFonts w:ascii="Symbol" w:hAnsi="Symbol" w:hint="default"/>
+      </w:rPr>
+    </w:lvl>
+    <w:lvl w:ilvl="7" w:tplc="04090003" w:tentative="1">
+      <w:start w:val="1"/>
+      <w:numFmt w:val="bullet"/>
+      <w:lvlText w:val="o"/>
+      <w:lvlJc w:val="left"/>
+      <w:pPr>
+        <w:ind w:left="5760" w:hanging="360"/>
+      </w:pPr>
+      <w:rPr>
+        <w:rFonts w:ascii="Courier New" w:hAnsi="Courier New" w:hint="default"/>
+      </w:rPr>
+    </w:lvl>
+    <w:lvl w:ilvl="8" w:tplc="04090005" w:tentative="1">
+      <w:start w:val="1"/>
+      <w:numFmt w:val="bullet"/>
+      <w:lvlText w:val=""/>
+      <w:lvlJc w:val="left"/>
+      <w:pPr>
+        <w:ind w:left="6480" w:hanging="360"/>
+      </w:pPr>
+      <w:rPr>
+        <w:rFonts w:ascii="Wingdings" w:hAnsi="Wingdings" w:hint="default"/>
+      </w:rPr>
+    </w:lvl>
+  </w:abstractNum>
+  <w:abstractNum w:abstractNumId="1">
+    <w:nsid w:val="350D70CE"/>
+    <w:multiLevelType w:val="hybridMultilevel"/>
+    <w:tmpl w:val="960A9A46"/>
+    <w:lvl w:ilvl="0" w:tplc="04090001">
+      <w:start w:val="1"/>
+      <w:numFmt w:val="bullet"/>
+      <w:lvlText w:val=""/>
+      <w:lvlJc w:val="left"/>
+      <w:pPr>
+        <w:ind w:left="720" w:hanging="360"/>
+      </w:pPr>
+      <w:rPr>
+        <w:rFonts w:ascii="Symbol" w:hAnsi="Symbol" w:hint="default"/>
+      </w:rPr>
+    </w:lvl>
+    <w:lvl w:ilvl="1" w:tplc="04090003" w:tentative="1">
+      <w:start w:val="1"/>
+      <w:numFmt w:val="bullet"/>
+      <w:lvlText w:val="o"/>
+      <w:lvlJc w:val="left"/>
+      <w:pPr>
+        <w:ind w:left="1440" w:hanging="360"/>
+      </w:pPr>
+      <w:rPr>
+        <w:rFonts w:ascii="Courier New" w:hAnsi="Courier New" w:hint="default"/>
+      </w:rPr>
+    </w:lvl>
+    <w:lvl w:ilvl="2" w:tplc="04090005" w:tentative="1">
+      <w:start w:val="1"/>
+      <w:numFmt w:val="bullet"/>
+      <w:lvlText w:val=""/>
+      <w:lvlJc w:val="left"/>
+      <w:pPr>
+        <w:ind w:left="2160" w:hanging="360"/>
+      </w:pPr>
+      <w:rPr>
+        <w:rFonts w:ascii="Wingdings" w:hAnsi="Wingdings" w:hint="default"/>
+      </w:rPr>
+    </w:lvl>
+    <w:lvl w:ilvl="3" w:tplc="04090001" w:tentative="1">
+      <w:start w:val="1"/>
+      <w:numFmt w:val="bullet"/>
+      <w:lvlText w:val=""/>
+      <w:lvlJc w:val="left"/>
+      <w:pPr>
+        <w:ind w:left="2880" w:hanging="360"/>
+      </w:pPr>
+      <w:rPr>
+        <w:rFonts w:ascii="Symbol" w:hAnsi="Symbol" w:hint="default"/>
+      </w:rPr>
+    </w:lvl>
+    <w:lvl w:ilvl="4" w:tplc="04090003" w:tentative="1">
+      <w:start w:val="1"/>
+      <w:numFmt w:val="bullet"/>
+      <w:lvlText w:val="o"/>
+      <w:lvlJc w:val="left"/>
+      <w:pPr>
+        <w:ind w:left="3600" w:hanging="360"/>
+      </w:pPr>
+      <w:rPr>
+        <w:rFonts w:ascii="Courier New" w:hAnsi="Courier New" w:hint="default"/>
+      </w:rPr>
+    </w:lvl>
+    <w:lvl w:ilvl="5" w:tplc="04090005" w:tentative="1">
+      <w:start w:val="1"/>
+      <w:numFmt w:val="bullet"/>
+      <w:lvlText w:val=""/>
+      <w:lvlJc w:val="left"/>
+      <w:pPr>
+        <w:ind w:left="4320" w:hanging="360"/>
+      </w:pPr>
+      <w:rPr>
+        <w:rFonts w:ascii="Wingdings" w:hAnsi="Wingdings" w:hint="default"/>
+      </w:rPr>
+    </w:lvl>
+    <w:lvl w:ilvl="6" w:tplc="04090001" w:tentative="1">
+      <w:start w:val="1"/>
+      <w:numFmt w:val="bullet"/>
+      <w:lvlText w:val=""/>
+      <w:lvlJc w:val="left"/>
+      <w:pPr>
+        <w:ind w:left="5040" w:hanging="360"/>
+      </w:pPr>
+      <w:rPr>
+        <w:rFonts w:ascii="Symbol" w:hAnsi="Symbol" w:hint="default"/>
+      </w:rPr>
+    </w:lvl>
+    <w:lvl w:ilvl="7" w:tplc="04090003" w:tentative="1">
+      <w:start w:val="1"/>
+      <w:numFmt w:val="bullet"/>
+      <w:lvlText w:val="o"/>
+      <w:lvlJc w:val="left"/>
+      <w:pPr>
+        <w:ind w:left="5760" w:hanging="360"/>
+      </w:pPr>
+      <w:rPr>
+        <w:rFonts w:ascii="Courier New" w:hAnsi="Courier New" w:hint="default"/>
+      </w:rPr>
+    </w:lvl>
+    <w:lvl w:ilvl="8" w:tplc="04090005" w:tentative="1">
+      <w:start w:val="1"/>
+      <w:numFmt w:val="bullet"/>
+      <w:lvlText w:val=""/>
+      <w:lvlJc w:val="left"/>
+      <w:pPr>
+        <w:ind w:left="6480" w:hanging="360"/>
+      </w:pPr>
+      <w:rPr>
+        <w:rFonts w:ascii="Wingdings" w:hAnsi="Wingdings" w:hint="default"/>
+      </w:rPr>
+    </w:lvl>
+  </w:abstractNum>
+  <w:abstractNum w:abstractNumId="2">
+    <w:nsid w:val="46F13BF1"/>
+    <w:multiLevelType w:val="hybridMultilevel"/>
+    <w:tmpl w:val="70C6D754"/>
+    <w:lvl w:ilvl="0" w:tplc="04090001">
+      <w:start w:val="1"/>
+      <w:numFmt w:val="bullet"/>
+      <w:lvlText w:val=""/>
+      <w:lvlJc w:val="left"/>
+      <w:pPr>
+        <w:ind w:left="720" w:hanging="360"/>
+      </w:pPr>
+      <w:rPr>
+        <w:rFonts w:ascii="Symbol" w:hAnsi="Symbol" w:hint="default"/>
+      </w:rPr>
+    </w:lvl>
+    <w:lvl w:ilvl="1" w:tplc="04090003" w:tentative="1">
+      <w:start w:val="1"/>
+      <w:numFmt w:val="bullet"/>
+      <w:lvlText w:val="o"/>
+      <w:lvlJc w:val="left"/>
+      <w:pPr>
+        <w:ind w:left="1440" w:hanging="360"/>
+      </w:pPr>
+      <w:rPr>
+        <w:rFonts w:ascii="Courier New" w:hAnsi="Courier New" w:hint="default"/>
+      </w:rPr>
+    </w:lvl>
+    <w:lvl w:ilvl="2" w:tplc="04090005" w:tentative="1">
+      <w:start w:val="1"/>
+      <w:numFmt w:val="bullet"/>
+      <w:lvlText w:val=""/>
+      <w:lvlJc w:val="left"/>
+      <w:pPr>
+        <w:ind w:left="2160" w:hanging="360"/>
+      </w:pPr>
+      <w:rPr>
+        <w:rFonts w:ascii="Wingdings" w:hAnsi="Wingdings" w:hint="default"/>
+      </w:rPr>
+    </w:lvl>
+    <w:lvl w:ilvl="3" w:tplc="04090001" w:tentative="1">
+      <w:start w:val="1"/>
+      <w:numFmt w:val="bullet"/>
+      <w:lvlText w:val=""/>
+      <w:lvlJc w:val="left"/>
+      <w:pPr>
+        <w:ind w:left="2880" w:hanging="360"/>
+      </w:pPr>
+      <w:rPr>
+        <w:rFonts w:ascii="Symbol" w:hAnsi="Symbol" w:hint="default"/>
+      </w:rPr>
+    </w:lvl>
+    <w:lvl w:ilvl="4" w:tplc="04090003" w:tentative="1">
+      <w:start w:val="1"/>
+      <w:numFmt w:val="bullet"/>
+      <w:lvlText w:val="o"/>
+      <w:lvlJc w:val="left"/>
+      <w:pPr>
+        <w:ind w:left="3600" w:hanging="360"/>
+      </w:pPr>
+      <w:rPr>
+        <w:rFonts w:ascii="Courier New" w:hAnsi="Courier New" w:hint="default"/>
+      </w:rPr>
+    </w:lvl>
+    <w:lvl w:ilvl="5" w:tplc="04090005" w:tentative="1">
+      <w:start w:val="1"/>
+      <w:numFmt w:val="bullet"/>
+      <w:lvlText w:val=""/>
+      <w:lvlJc w:val="left"/>
+      <w:pPr>
+        <w:ind w:left="4320" w:hanging="360"/>
+      </w:pPr>
+      <w:rPr>
+        <w:rFonts w:ascii="Wingdings" w:hAnsi="Wingdings" w:hint="default"/>
+      </w:rPr>
+    </w:lvl>
+    <w:lvl w:ilvl="6" w:tplc="04090001" w:tentative="1">
+      <w:start w:val="1"/>
+      <w:numFmt w:val="bullet"/>
+      <w:lvlText w:val=""/>
+      <w:lvlJc w:val="left"/>
+      <w:pPr>
+        <w:ind w:left="5040" w:hanging="360"/>
+      </w:pPr>
+      <w:rPr>
+        <w:rFonts w:ascii="Symbol" w:hAnsi="Symbol" w:hint="default"/>
+      </w:rPr>
+    </w:lvl>
+    <w:lvl w:ilvl="7" w:tplc="04090003" w:tentative="1">
+      <w:start w:val="1"/>
+      <w:numFmt w:val="bullet"/>
+      <w:lvlText w:val="o"/>
+      <w:lvlJc w:val="left"/>
+      <w:pPr>
+        <w:ind w:left="5760" w:hanging="360"/>
+      </w:pPr>
+      <w:rPr>
+        <w:rFonts w:ascii="Courier New" w:hAnsi="Courier New" w:hint="default"/>
+      </w:rPr>
+    </w:lvl>
+    <w:lvl w:ilvl="8" w:tplc="04090005" w:tentative="1">
+      <w:start w:val="1"/>
+      <w:numFmt w:val="bullet"/>
+      <w:lvlText w:val=""/>
+      <w:lvlJc w:val="left"/>
+      <w:pPr>
+        <w:ind w:left="6480" w:hanging="360"/>
+      </w:pPr>
+      <w:rPr>
+        <w:rFonts w:ascii="Wingdings" w:hAnsi="Wingdings" w:hint="default"/>
+      </w:rPr>
+    </w:lvl>
+  </w:abstractNum>
+  <w:abstractNum w:abstractNumId="3">
+    <w:nsid w:val="47F37DBD"/>
+    <w:multiLevelType w:val="hybridMultilevel"/>
+    <w:tmpl w:val="C166F500"/>
+    <w:lvl w:ilvl="0" w:tplc="04090001">
+      <w:start w:val="1"/>
+      <w:numFmt w:val="bullet"/>
+      <w:lvlText w:val=""/>
+      <w:lvlJc w:val="left"/>
+      <w:pPr>
+        <w:ind w:left="720" w:hanging="360"/>
+      </w:pPr>
+      <w:rPr>
+        <w:rFonts w:ascii="Symbol" w:hAnsi="Symbol" w:hint="default"/>
+      </w:rPr>
+    </w:lvl>
+    <w:lvl w:ilvl="1" w:tplc="04090003" w:tentative="1">
+      <w:start w:val="1"/>
+      <w:numFmt w:val="bullet"/>
+      <w:lvlText w:val="o"/>
+      <w:lvlJc w:val="left"/>
+      <w:pPr>
+        <w:ind w:left="1440" w:hanging="360"/>
+      </w:pPr>
+      <w:rPr>
+        <w:rFonts w:ascii="Courier New" w:hAnsi="Courier New" w:hint="default"/>
+      </w:rPr>
+    </w:lvl>
+    <w:lvl w:ilvl="2" w:tplc="04090005" w:tentative="1">
+      <w:start w:val="1"/>
+      <w:numFmt w:val="bullet"/>
+      <w:lvlText w:val=""/>
+      <w:lvlJc w:val="left"/>
+      <w:pPr>
+        <w:ind w:left="2160" w:hanging="360"/>
+      </w:pPr>
+      <w:rPr>
+        <w:rFonts w:ascii="Wingdings" w:hAnsi="Wingdings" w:hint="default"/>
+      </w:rPr>
+    </w:lvl>
+    <w:lvl w:ilvl="3" w:tplc="04090001" w:tentative="1">
+      <w:start w:val="1"/>
+      <w:numFmt w:val="bullet"/>
+      <w:lvlText w:val=""/>
+      <w:lvlJc w:val="left"/>
+      <w:pPr>
+        <w:ind w:left="2880" w:hanging="360"/>
+      </w:pPr>
+      <w:rPr>
+        <w:rFonts w:ascii="Symbol" w:hAnsi="Symbol" w:hint="default"/>
+      </w:rPr>
+    </w:lvl>
+    <w:lvl w:ilvl="4" w:tplc="04090003" w:tentative="1">
+      <w:start w:val="1"/>
+      <w:numFmt w:val="bullet"/>
+      <w:lvlText w:val="o"/>
+      <w:lvlJc w:val="left"/>
+      <w:pPr>
+        <w:ind w:left="3600" w:hanging="360"/>
+      </w:pPr>
+      <w:rPr>
+        <w:rFonts w:ascii="Courier New" w:hAnsi="Courier New" w:hint="default"/>
+      </w:rPr>
+    </w:lvl>
+    <w:lvl w:ilvl="5" w:tplc="04090005" w:tentative="1">
+      <w:start w:val="1"/>
+      <w:numFmt w:val="bullet"/>
+      <w:lvlText w:val=""/>
+      <w:lvlJc w:val="left"/>
+      <w:pPr>
+        <w:ind w:left="4320" w:hanging="360"/>
+      </w:pPr>
+      <w:rPr>
+        <w:rFonts w:ascii="Wingdings" w:hAnsi="Wingdings" w:hint="default"/>
+      </w:rPr>
+    </w:lvl>
+    <w:lvl w:ilvl="6" w:tplc="04090001" w:tentative="1">
+      <w:start w:val="1"/>
+      <w:numFmt w:val="bullet"/>
+      <w:lvlText w:val=""/>
+      <w:lvlJc w:val="left"/>
+      <w:pPr>
+        <w:ind w:left="5040" w:hanging="360"/>
+      </w:pPr>
+      <w:rPr>
+        <w:rFonts w:ascii="Symbol" w:hAnsi="Symbol" w:hint="default"/>
+      </w:rPr>
+    </w:lvl>
+    <w:lvl w:ilvl="7" w:tplc="04090003" w:tentative="1">
+      <w:start w:val="1"/>
+      <w:numFmt w:val="bullet"/>
+      <w:lvlText w:val="o"/>
+      <w:lvlJc w:val="left"/>
+      <w:pPr>
+        <w:ind w:left="5760" w:hanging="360"/>
+      </w:pPr>
+      <w:rPr>
+        <w:rFonts w:ascii="Courier New" w:hAnsi="Courier New" w:hint="default"/>
+      </w:rPr>
+    </w:lvl>
+    <w:lvl w:ilvl="8" w:tplc="04090005" w:tentative="1">
+      <w:start w:val="1"/>
+      <w:numFmt w:val="bullet"/>
+      <w:lvlText w:val=""/>
+      <w:lvlJc w:val="left"/>
+      <w:pPr>
+        <w:ind w:left="6480" w:hanging="360"/>
+      </w:pPr>
+      <w:rPr>
+        <w:rFonts w:ascii="Wingdings" w:hAnsi="Wingdings" w:hint="default"/>
+      </w:rPr>
+    </w:lvl>
+  </w:abstractNum>
+  <w:abstractNum w:abstractNumId="990">
+    <w:nsid w:val="2c1ae401"/>
     <w:multiLevelType w:val="multilevel"/>
     <w:lvl w:ilvl="0">
       <w:numFmt w:val="bullet"/>
@@ -1729,9 +2227,31 @@
         <w:ind w:left="4800" w:hanging="480"/>
       </w:pPr>
     </w:lvl>
+    <w:lvl w:ilvl="7">
+      <w:numFmt w:val="bullet"/>
+      <w:lvlText w:val=" "/>
+      <w:lvlJc w:val="left"/>
+      <w:pPr>
+        <w:tabs>
+          <w:tab w:val="num" w:pos="5040"/>
+        </w:tabs>
+        <w:ind w:left="5520" w:hanging="480"/>
+      </w:pPr>
+    </w:lvl>
+    <w:lvl w:ilvl="8">
+      <w:numFmt w:val="bullet"/>
+      <w:lvlText w:val=" "/>
+      <w:lvlJc w:val="left"/>
+      <w:pPr>
+        <w:tabs>
+          <w:tab w:val="num" w:pos="5760"/>
+        </w:tabs>
+        <w:ind w:left="6240" w:hanging="480"/>
+      </w:pPr>
+    </w:lvl>
   </w:abstractNum>
-  <w:abstractNum w:abstractNumId="2">
-    <w:nsid w:val="4d2c43c8"/>
+  <w:abstractNum w:abstractNumId="991">
+    <w:nsid w:val="ea454b4c"/>
     <w:multiLevelType w:val="multilevel"/>
     <w:lvl w:ilvl="0">
       <w:numFmt w:val="bullet"/>
@@ -1810,63 +2330,97 @@
         <w:ind w:left="4800" w:hanging="480"/>
       </w:pPr>
     </w:lvl>
+    <w:lvl w:ilvl="7">
+      <w:numFmt w:val="bullet"/>
+      <w:lvlText w:val="–"/>
+      <w:lvlJc w:val="left"/>
+      <w:pPr>
+        <w:tabs>
+          <w:tab w:val="num" w:pos="5040"/>
+        </w:tabs>
+        <w:ind w:left="5520" w:hanging="480"/>
+      </w:pPr>
+    </w:lvl>
+    <w:lvl w:ilvl="8">
+      <w:numFmt w:val="bullet"/>
+      <w:lvlText w:val="•"/>
+      <w:lvlJc w:val="left"/>
+      <w:pPr>
+        <w:tabs>
+          <w:tab w:val="num" w:pos="5760"/>
+        </w:tabs>
+        <w:ind w:left="6240" w:hanging="480"/>
+      </w:pPr>
+    </w:lvl>
   </w:abstractNum>
   <w:num w:numId="1">
-    <w:abstractNumId w:val="0"/>
+    <w:abstractNumId w:val="1"/>
   </w:num>
   <w:num w:numId="2">
     <w:abstractNumId w:val="2"/>
   </w:num>
   <w:num w:numId="3">
-    <w:abstractNumId w:val="2"/>
+    <w:abstractNumId w:val="0"/>
   </w:num>
   <w:num w:numId="4">
-    <w:abstractNumId w:val="2"/>
+    <w:abstractNumId w:val="3"/>
   </w:num>
-  <w:num w:numId="5">
-    <w:abstractNumId w:val="2"/>
+  <w:num w:numId="1000">
+    <w:abstractNumId w:val="990"/>
   </w:num>
-  <w:num w:numId="6">
-    <w:abstractNumId w:val="2"/>
+  <w:num w:numId="1001">
+    <w:abstractNumId w:val="991"/>
   </w:num>
-  <w:num w:numId="7">
-    <w:abstractNumId w:val="2"/>
+  <w:num w:numId="1002">
+    <w:abstractNumId w:val="991"/>
   </w:num>
-  <w:num w:numId="8">
-    <w:abstractNumId w:val="2"/>
+  <w:num w:numId="1003">
+    <w:abstractNumId w:val="991"/>
   </w:num>
-  <w:num w:numId="9">
-    <w:abstractNumId w:val="2"/>
+  <w:num w:numId="1004">
+    <w:abstractNumId w:val="991"/>
   </w:num>
-  <w:num w:numId="10">
-    <w:abstractNumId w:val="2"/>
+  <w:num w:numId="1005">
+    <w:abstractNumId w:val="991"/>
   </w:num>
-  <w:num w:numId="11">
-    <w:abstractNumId w:val="2"/>
+  <w:num w:numId="1006">
+    <w:abstractNumId w:val="991"/>
   </w:num>
-  <w:num w:numId="12">
-    <w:abstractNumId w:val="2"/>
+  <w:num w:numId="1007">
+    <w:abstractNumId w:val="991"/>
   </w:num>
-  <w:num w:numId="13">
-    <w:abstractNumId w:val="2"/>
+  <w:num w:numId="1008">
+    <w:abstractNumId w:val="991"/>
   </w:num>
-  <w:num w:numId="14">
-    <w:abstractNumId w:val="2"/>
+  <w:num w:numId="1009">
+    <w:abstractNumId w:val="991"/>
   </w:num>
-  <w:num w:numId="15">
-    <w:abstractNumId w:val="2"/>
+  <w:num w:numId="1010">
+    <w:abstractNumId w:val="991"/>
   </w:num>
-  <w:num w:numId="16">
-    <w:abstractNumId w:val="2"/>
+  <w:num w:numId="1011">
+    <w:abstractNumId w:val="991"/>
   </w:num>
-  <w:num w:numId="17">
-    <w:abstractNumId w:val="2"/>
+  <w:num w:numId="1012">
+    <w:abstractNumId w:val="991"/>
   </w:num>
-  <w:num w:numId="18">
-    <w:abstractNumId w:val="2"/>
+  <w:num w:numId="1013">
+    <w:abstractNumId w:val="991"/>
   </w:num>
-  <w:num w:numId="19">
-    <w:abstractNumId w:val="2"/>
+  <w:num w:numId="1014">
+    <w:abstractNumId w:val="991"/>
+  </w:num>
+  <w:num w:numId="1015">
+    <w:abstractNumId w:val="991"/>
+  </w:num>
+  <w:num w:numId="1016">
+    <w:abstractNumId w:val="991"/>
+  </w:num>
+  <w:num w:numId="1017">
+    <w:abstractNumId w:val="991"/>
+  </w:num>
+  <w:num w:numId="1018">
+    <w:abstractNumId w:val="991"/>
   </w:num>
 </w:numbering>
 </file>
@@ -2255,6 +2809,13 @@
       <w:color w:val="40a070"/>
     </w:rPr>
   </w:style>
+  <w:style w:type="character" w:customStyle="1" w:styleId="ConstantTok">
+    <w:name w:val="ConstantTok"/>
+    <w:basedOn w:val="VerbatimChar"/>
+    <w:rPr>
+      <w:color w:val="880000"/>
+    </w:rPr>
+  </w:style>
   <w:style w:type="character" w:customStyle="1" w:styleId="CharTok">
     <w:name w:val="CharTok"/>
     <w:basedOn w:val="VerbatimChar"/>
@@ -2262,6 +2823,13 @@
       <w:color w:val="4070a0"/>
     </w:rPr>
   </w:style>
+  <w:style w:type="character" w:customStyle="1" w:styleId="SpecialCharTok">
+    <w:name w:val="SpecialCharTok"/>
+    <w:basedOn w:val="VerbatimChar"/>
+    <w:rPr>
+      <w:color w:val="4070a0"/>
+    </w:rPr>
+  </w:style>
   <w:style w:type="character" w:customStyle="1" w:styleId="StringTok">
     <w:name w:val="StringTok"/>
     <w:basedOn w:val="VerbatimChar"/>
@@ -2269,6 +2837,25 @@
       <w:color w:val="4070a0"/>
     </w:rPr>
   </w:style>
+  <w:style w:type="character" w:customStyle="1" w:styleId="VerbatimStringTok">
+    <w:name w:val="VerbatimStringTok"/>
+    <w:basedOn w:val="VerbatimChar"/>
+    <w:rPr>
+      <w:color w:val="4070a0"/>
+    </w:rPr>
+  </w:style>
+  <w:style w:type="character" w:customStyle="1" w:styleId="SpecialStringTok">
+    <w:name w:val="SpecialStringTok"/>
+    <w:basedOn w:val="VerbatimChar"/>
+    <w:rPr>
+      <w:color w:val="bb6688"/>
+    </w:rPr>
+  </w:style>
+  <w:style w:type="character" w:customStyle="1" w:styleId="ImportTok">
+    <w:name w:val="ImportTok"/>
+    <w:basedOn w:val="VerbatimChar"/>
+    <w:rPr/>
+  </w:style>
   <w:style w:type="character" w:customStyle="1" w:styleId="CommentTok">
     <w:name w:val="CommentTok"/>
     <w:basedOn w:val="VerbatimChar"/>
@@ -2277,6 +2864,32 @@
       <w:i/>
     </w:rPr>
   </w:style>
+  <w:style w:type="character" w:customStyle="1" w:styleId="DocumentationTok">
+    <w:name w:val="DocumentationTok"/>
+    <w:basedOn w:val="VerbatimChar"/>
+    <w:rPr>
+      <w:color w:val="ba2121"/>
+      <w:i/>
+    </w:rPr>
+  </w:style>
+  <w:style w:type="character" w:customStyle="1" w:styleId="AnnotationTok">
+    <w:name w:val="AnnotationTok"/>
+    <w:basedOn w:val="VerbatimChar"/>
+    <w:rPr>
+      <w:color w:val="60a0b0"/>
+      <w:b/>
+      <w:i/>
+    </w:rPr>
+  </w:style>
+  <w:style w:type="character" w:customStyle="1" w:styleId="CommentVarTok">
+    <w:name w:val="CommentVarTok"/>
+    <w:basedOn w:val="VerbatimChar"/>
+    <w:rPr>
+      <w:color w:val="60a0b0"/>
+      <w:b/>
+      <w:i/>
+    </w:rPr>
+  </w:style>
   <w:style w:type="character" w:customStyle="1" w:styleId="OtherTok">
     <w:name w:val="OtherTok"/>
     <w:basedOn w:val="VerbatimChar"/>
@@ -2284,25 +2897,89 @@
       <w:color w:val="007020"/>
     </w:rPr>
   </w:style>
-  <w:style w:type="character" w:customStyle="1" w:styleId="AlertTok">
-    <w:name w:val="AlertTok"/>
-    <w:basedOn w:val="VerbatimChar"/>
-    <w:rPr>
-      <w:color w:val="ff0000"/>
-      <w:b/>
-    </w:rPr>
-  </w:style>
   <w:style w:type="character" w:customStyle="1" w:styleId="FunctionTok">
     <w:name w:val="FunctionTok"/>
     <w:basedOn w:val="VerbatimChar"/>
     <w:rPr>
       <w:color w:val="06287e"/>
+    </w:rPr>
+  </w:style>
+  <w:style w:type="character" w:customStyle="1" w:styleId="VariableTok">
+    <w:name w:val="VariableTok"/>
+    <w:basedOn w:val="VerbatimChar"/>
+    <w:rPr>
+      <w:color w:val="19177c"/>
+    </w:rPr>
+  </w:style>
+  <w:style w:type="character" w:customStyle="1" w:styleId="ControlFlowTok">
+    <w:name w:val="ControlFlowTok"/>
+    <w:basedOn w:val="VerbatimChar"/>
+    <w:rPr>
+      <w:color w:val="007020"/>
+      <w:b/>
+    </w:rPr>
+  </w:style>
+  <w:style w:type="character" w:customStyle="1" w:styleId="OperatorTok">
+    <w:name w:val="OperatorTok"/>
+    <w:basedOn w:val="VerbatimChar"/>
+    <w:rPr>
+      <w:color w:val="666666"/>
+    </w:rPr>
+  </w:style>
+  <w:style w:type="character" w:customStyle="1" w:styleId="BuiltInTok">
+    <w:name w:val="BuiltInTok"/>
+    <w:basedOn w:val="VerbatimChar"/>
+    <w:rPr/>
+  </w:style>
+  <w:style w:type="character" w:customStyle="1" w:styleId="ExtensionTok">
+    <w:name w:val="ExtensionTok"/>
+    <w:basedOn w:val="VerbatimChar"/>
+    <w:rPr/>
+  </w:style>
+  <w:style w:type="character" w:customStyle="1" w:styleId="PreprocessorTok">
+    <w:name w:val="PreprocessorTok"/>
+    <w:basedOn w:val="VerbatimChar"/>
+    <w:rPr>
+      <w:color w:val="bc7a00"/>
+    </w:rPr>
+  </w:style>
+  <w:style w:type="character" w:customStyle="1" w:styleId="AttributeTok">
+    <w:name w:val="AttributeTok"/>
+    <w:basedOn w:val="VerbatimChar"/>
+    <w:rPr>
+      <w:color w:val="7d9029"/>
     </w:rPr>
   </w:style>
   <w:style w:type="character" w:customStyle="1" w:styleId="RegionMarkerTok">
     <w:name w:val="RegionMarkerTok"/>
     <w:basedOn w:val="VerbatimChar"/>
     <w:rPr/>
+  </w:style>
+  <w:style w:type="character" w:customStyle="1" w:styleId="InformationTok">
+    <w:name w:val="InformationTok"/>
+    <w:basedOn w:val="VerbatimChar"/>
+    <w:rPr>
+      <w:color w:val="60a0b0"/>
+      <w:b/>
+      <w:i/>
+    </w:rPr>
+  </w:style>
+  <w:style w:type="character" w:customStyle="1" w:styleId="WarningTok">
+    <w:name w:val="WarningTok"/>
+    <w:basedOn w:val="VerbatimChar"/>
+    <w:rPr>
+      <w:color w:val="60a0b0"/>
+      <w:b/>
+      <w:i/>
+    </w:rPr>
+  </w:style>
+  <w:style w:type="character" w:customStyle="1" w:styleId="AlertTok">
+    <w:name w:val="AlertTok"/>
+    <w:basedOn w:val="VerbatimChar"/>
+    <w:rPr>
+      <w:color w:val="ff0000"/>
+      <w:b/>
+    </w:rPr>
   </w:style>
   <w:style w:type="character" w:customStyle="1" w:styleId="ErrorTok">
     <w:name w:val="ErrorTok"/>

</xml_diff>